<commit_message>
Got most of the question done now up to question 8
</commit_message>
<xml_diff>
--- a/ICT50215 CUA51015 Maths for Games Brief - Number Conversion Exercises.docx
+++ b/ICT50215 CUA51015 Maths for Games Brief - Number Conversion Exercises.docx
@@ -22,7 +22,15 @@
         <w:spacing w:before="0" w:after="0"/>
       </w:pPr>
       <w:r>
-        <w:t>Along with the Vector and Matrix classes, your math library will contain a class that encapsulates an RGBA (red, green, blue, alpha) colour, stored as a 4 byte integer where each colour component is stored in a single byte.</w:t>
+        <w:t xml:space="preserve">Along with the Vector and Matrix classes, your math library will contain a class that encapsulates an RGBA (red, green, blue, alpha) colour, stored as a </w:t>
+      </w:r>
+      <w:proofErr w:type="gramStart"/>
+      <w:r>
+        <w:t>4 byte</w:t>
+      </w:r>
+      <w:proofErr w:type="gramEnd"/>
+      <w:r>
+        <w:t xml:space="preserve"> integer where each colour component is stored in a single byte.</w:t>
       </w:r>
     </w:p>
     <w:p>
@@ -210,8 +218,19 @@
                                 <w:sz w:val="24"/>
                                 <w:szCs w:val="19"/>
                               </w:rPr>
-                              <w:t xml:space="preserve"> UInt32 colour;</w:t>
-                            </w:r>
+                              <w:t xml:space="preserve"> UInt32 </w:t>
+                            </w:r>
+                            <w:proofErr w:type="gramStart"/>
+                            <w:r>
+                              <w:rPr>
+                                <w:rFonts w:ascii="Consolas" w:hAnsi="Consolas" w:cs="Consolas"/>
+                                <w:color w:val="000000"/>
+                                <w:sz w:val="24"/>
+                                <w:szCs w:val="19"/>
+                              </w:rPr>
+                              <w:t>colour;</w:t>
+                            </w:r>
+                            <w:proofErr w:type="gramEnd"/>
                           </w:p>
                           <w:p>
                             <w:pPr>
@@ -267,6 +286,7 @@
                               </w:rPr>
                               <w:t xml:space="preserve"> </w:t>
                             </w:r>
+                            <w:proofErr w:type="gramStart"/>
                             <w:r>
                               <w:rPr>
                                 <w:rFonts w:ascii="Consolas" w:hAnsi="Consolas" w:cs="Consolas"/>
@@ -283,7 +303,17 @@
                                 <w:sz w:val="24"/>
                                 <w:szCs w:val="19"/>
                               </w:rPr>
-                              <w:t>() {}</w:t>
+                              <w:t>(</w:t>
+                            </w:r>
+                            <w:proofErr w:type="gramEnd"/>
+                            <w:r>
+                              <w:rPr>
+                                <w:rFonts w:ascii="Consolas" w:hAnsi="Consolas" w:cs="Consolas"/>
+                                <w:color w:val="000000"/>
+                                <w:sz w:val="24"/>
+                                <w:szCs w:val="19"/>
+                              </w:rPr>
+                              <w:t>) {}</w:t>
                             </w:r>
                           </w:p>
                           <w:p>
@@ -340,6 +370,7 @@
                               </w:rPr>
                               <w:t xml:space="preserve"> </w:t>
                             </w:r>
+                            <w:proofErr w:type="gramStart"/>
                             <w:r>
                               <w:rPr>
                                 <w:rFonts w:ascii="Consolas" w:hAnsi="Consolas" w:cs="Consolas"/>
@@ -358,6 +389,7 @@
                               </w:rPr>
                               <w:t>(</w:t>
                             </w:r>
+                            <w:proofErr w:type="gramEnd"/>
                             <w:r>
                               <w:rPr>
                                 <w:rFonts w:ascii="Consolas" w:hAnsi="Consolas" w:cs="Consolas"/>
@@ -501,7 +533,38 @@
                                 <w:sz w:val="24"/>
                                 <w:szCs w:val="19"/>
                               </w:rPr>
-                              <w:t xml:space="preserve"> GetRed() {}</w:t>
+                              <w:t xml:space="preserve"> </w:t>
+                            </w:r>
+                            <w:proofErr w:type="spellStart"/>
+                            <w:proofErr w:type="gramStart"/>
+                            <w:r>
+                              <w:rPr>
+                                <w:rFonts w:ascii="Consolas" w:hAnsi="Consolas" w:cs="Consolas"/>
+                                <w:color w:val="000000"/>
+                                <w:sz w:val="24"/>
+                                <w:szCs w:val="19"/>
+                              </w:rPr>
+                              <w:t>GetRed</w:t>
+                            </w:r>
+                            <w:proofErr w:type="spellEnd"/>
+                            <w:r>
+                              <w:rPr>
+                                <w:rFonts w:ascii="Consolas" w:hAnsi="Consolas" w:cs="Consolas"/>
+                                <w:color w:val="000000"/>
+                                <w:sz w:val="24"/>
+                                <w:szCs w:val="19"/>
+                              </w:rPr>
+                              <w:t>(</w:t>
+                            </w:r>
+                            <w:proofErr w:type="gramEnd"/>
+                            <w:r>
+                              <w:rPr>
+                                <w:rFonts w:ascii="Consolas" w:hAnsi="Consolas" w:cs="Consolas"/>
+                                <w:color w:val="000000"/>
+                                <w:sz w:val="24"/>
+                                <w:szCs w:val="19"/>
+                              </w:rPr>
+                              <w:t>) {}</w:t>
                             </w:r>
                           </w:p>
                           <w:p>
@@ -560,8 +623,30 @@
                                 <w:sz w:val="24"/>
                                 <w:szCs w:val="19"/>
                               </w:rPr>
-                              <w:t xml:space="preserve"> SetRed(</w:t>
-                            </w:r>
+                              <w:t xml:space="preserve"> </w:t>
+                            </w:r>
+                            <w:proofErr w:type="spellStart"/>
+                            <w:proofErr w:type="gramStart"/>
+                            <w:r>
+                              <w:rPr>
+                                <w:rFonts w:ascii="Consolas" w:hAnsi="Consolas" w:cs="Consolas"/>
+                                <w:color w:val="000000"/>
+                                <w:sz w:val="24"/>
+                                <w:szCs w:val="19"/>
+                              </w:rPr>
+                              <w:t>SetRed</w:t>
+                            </w:r>
+                            <w:proofErr w:type="spellEnd"/>
+                            <w:r>
+                              <w:rPr>
+                                <w:rFonts w:ascii="Consolas" w:hAnsi="Consolas" w:cs="Consolas"/>
+                                <w:color w:val="000000"/>
+                                <w:sz w:val="24"/>
+                                <w:szCs w:val="19"/>
+                              </w:rPr>
+                              <w:t>(</w:t>
+                            </w:r>
+                            <w:proofErr w:type="gramEnd"/>
                             <w:r>
                               <w:rPr>
                                 <w:rFonts w:ascii="Consolas" w:hAnsi="Consolas" w:cs="Consolas"/>
@@ -651,7 +736,38 @@
                                 <w:sz w:val="24"/>
                                 <w:szCs w:val="19"/>
                               </w:rPr>
-                              <w:t xml:space="preserve"> GetGreen() {}</w:t>
+                              <w:t xml:space="preserve"> </w:t>
+                            </w:r>
+                            <w:proofErr w:type="spellStart"/>
+                            <w:proofErr w:type="gramStart"/>
+                            <w:r>
+                              <w:rPr>
+                                <w:rFonts w:ascii="Consolas" w:hAnsi="Consolas" w:cs="Consolas"/>
+                                <w:color w:val="000000"/>
+                                <w:sz w:val="24"/>
+                                <w:szCs w:val="19"/>
+                              </w:rPr>
+                              <w:t>GetGreen</w:t>
+                            </w:r>
+                            <w:proofErr w:type="spellEnd"/>
+                            <w:r>
+                              <w:rPr>
+                                <w:rFonts w:ascii="Consolas" w:hAnsi="Consolas" w:cs="Consolas"/>
+                                <w:color w:val="000000"/>
+                                <w:sz w:val="24"/>
+                                <w:szCs w:val="19"/>
+                              </w:rPr>
+                              <w:t>(</w:t>
+                            </w:r>
+                            <w:proofErr w:type="gramEnd"/>
+                            <w:r>
+                              <w:rPr>
+                                <w:rFonts w:ascii="Consolas" w:hAnsi="Consolas" w:cs="Consolas"/>
+                                <w:color w:val="000000"/>
+                                <w:sz w:val="24"/>
+                                <w:szCs w:val="19"/>
+                              </w:rPr>
+                              <w:t>) {}</w:t>
                             </w:r>
                           </w:p>
                           <w:p>
@@ -710,8 +826,30 @@
                                 <w:sz w:val="24"/>
                                 <w:szCs w:val="19"/>
                               </w:rPr>
-                              <w:t xml:space="preserve"> SetGreen(</w:t>
-                            </w:r>
+                              <w:t xml:space="preserve"> </w:t>
+                            </w:r>
+                            <w:proofErr w:type="spellStart"/>
+                            <w:proofErr w:type="gramStart"/>
+                            <w:r>
+                              <w:rPr>
+                                <w:rFonts w:ascii="Consolas" w:hAnsi="Consolas" w:cs="Consolas"/>
+                                <w:color w:val="000000"/>
+                                <w:sz w:val="24"/>
+                                <w:szCs w:val="19"/>
+                              </w:rPr>
+                              <w:t>SetGreen</w:t>
+                            </w:r>
+                            <w:proofErr w:type="spellEnd"/>
+                            <w:r>
+                              <w:rPr>
+                                <w:rFonts w:ascii="Consolas" w:hAnsi="Consolas" w:cs="Consolas"/>
+                                <w:color w:val="000000"/>
+                                <w:sz w:val="24"/>
+                                <w:szCs w:val="19"/>
+                              </w:rPr>
+                              <w:t>(</w:t>
+                            </w:r>
+                            <w:proofErr w:type="gramEnd"/>
                             <w:r>
                               <w:rPr>
                                 <w:rFonts w:ascii="Consolas" w:hAnsi="Consolas" w:cs="Consolas"/>
@@ -801,7 +939,38 @@
                                 <w:sz w:val="24"/>
                                 <w:szCs w:val="19"/>
                               </w:rPr>
-                              <w:t xml:space="preserve"> GetBlue() {}</w:t>
+                              <w:t xml:space="preserve"> </w:t>
+                            </w:r>
+                            <w:proofErr w:type="spellStart"/>
+                            <w:proofErr w:type="gramStart"/>
+                            <w:r>
+                              <w:rPr>
+                                <w:rFonts w:ascii="Consolas" w:hAnsi="Consolas" w:cs="Consolas"/>
+                                <w:color w:val="000000"/>
+                                <w:sz w:val="24"/>
+                                <w:szCs w:val="19"/>
+                              </w:rPr>
+                              <w:t>GetBlue</w:t>
+                            </w:r>
+                            <w:proofErr w:type="spellEnd"/>
+                            <w:r>
+                              <w:rPr>
+                                <w:rFonts w:ascii="Consolas" w:hAnsi="Consolas" w:cs="Consolas"/>
+                                <w:color w:val="000000"/>
+                                <w:sz w:val="24"/>
+                                <w:szCs w:val="19"/>
+                              </w:rPr>
+                              <w:t>(</w:t>
+                            </w:r>
+                            <w:proofErr w:type="gramEnd"/>
+                            <w:r>
+                              <w:rPr>
+                                <w:rFonts w:ascii="Consolas" w:hAnsi="Consolas" w:cs="Consolas"/>
+                                <w:color w:val="000000"/>
+                                <w:sz w:val="24"/>
+                                <w:szCs w:val="19"/>
+                              </w:rPr>
+                              <w:t>) {}</w:t>
                             </w:r>
                           </w:p>
                           <w:p>
@@ -860,8 +1029,30 @@
                                 <w:sz w:val="24"/>
                                 <w:szCs w:val="19"/>
                               </w:rPr>
-                              <w:t xml:space="preserve"> SetBlue(</w:t>
-                            </w:r>
+                              <w:t xml:space="preserve"> </w:t>
+                            </w:r>
+                            <w:proofErr w:type="spellStart"/>
+                            <w:proofErr w:type="gramStart"/>
+                            <w:r>
+                              <w:rPr>
+                                <w:rFonts w:ascii="Consolas" w:hAnsi="Consolas" w:cs="Consolas"/>
+                                <w:color w:val="000000"/>
+                                <w:sz w:val="24"/>
+                                <w:szCs w:val="19"/>
+                              </w:rPr>
+                              <w:t>SetBlue</w:t>
+                            </w:r>
+                            <w:proofErr w:type="spellEnd"/>
+                            <w:r>
+                              <w:rPr>
+                                <w:rFonts w:ascii="Consolas" w:hAnsi="Consolas" w:cs="Consolas"/>
+                                <w:color w:val="000000"/>
+                                <w:sz w:val="24"/>
+                                <w:szCs w:val="19"/>
+                              </w:rPr>
+                              <w:t>(</w:t>
+                            </w:r>
+                            <w:proofErr w:type="gramEnd"/>
                             <w:r>
                               <w:rPr>
                                 <w:rFonts w:ascii="Consolas" w:hAnsi="Consolas" w:cs="Consolas"/>
@@ -951,7 +1142,38 @@
                                 <w:sz w:val="24"/>
                                 <w:szCs w:val="19"/>
                               </w:rPr>
-                              <w:t xml:space="preserve"> GetAlpha(){}</w:t>
+                              <w:t xml:space="preserve"> </w:t>
+                            </w:r>
+                            <w:proofErr w:type="spellStart"/>
+                            <w:proofErr w:type="gramStart"/>
+                            <w:r>
+                              <w:rPr>
+                                <w:rFonts w:ascii="Consolas" w:hAnsi="Consolas" w:cs="Consolas"/>
+                                <w:color w:val="000000"/>
+                                <w:sz w:val="24"/>
+                                <w:szCs w:val="19"/>
+                              </w:rPr>
+                              <w:t>GetAlpha</w:t>
+                            </w:r>
+                            <w:proofErr w:type="spellEnd"/>
+                            <w:r>
+                              <w:rPr>
+                                <w:rFonts w:ascii="Consolas" w:hAnsi="Consolas" w:cs="Consolas"/>
+                                <w:color w:val="000000"/>
+                                <w:sz w:val="24"/>
+                                <w:szCs w:val="19"/>
+                              </w:rPr>
+                              <w:t>(</w:t>
+                            </w:r>
+                            <w:proofErr w:type="gramEnd"/>
+                            <w:r>
+                              <w:rPr>
+                                <w:rFonts w:ascii="Consolas" w:hAnsi="Consolas" w:cs="Consolas"/>
+                                <w:color w:val="000000"/>
+                                <w:sz w:val="24"/>
+                                <w:szCs w:val="19"/>
+                              </w:rPr>
+                              <w:t>){}</w:t>
                             </w:r>
                           </w:p>
                           <w:p>
@@ -1010,8 +1232,30 @@
                                 <w:sz w:val="24"/>
                                 <w:szCs w:val="19"/>
                               </w:rPr>
-                              <w:t xml:space="preserve"> SetAlpha(</w:t>
-                            </w:r>
+                              <w:t xml:space="preserve"> </w:t>
+                            </w:r>
+                            <w:proofErr w:type="spellStart"/>
+                            <w:proofErr w:type="gramStart"/>
+                            <w:r>
+                              <w:rPr>
+                                <w:rFonts w:ascii="Consolas" w:hAnsi="Consolas" w:cs="Consolas"/>
+                                <w:color w:val="000000"/>
+                                <w:sz w:val="24"/>
+                                <w:szCs w:val="19"/>
+                              </w:rPr>
+                              <w:t>SetAlpha</w:t>
+                            </w:r>
+                            <w:proofErr w:type="spellEnd"/>
+                            <w:r>
+                              <w:rPr>
+                                <w:rFonts w:ascii="Consolas" w:hAnsi="Consolas" w:cs="Consolas"/>
+                                <w:color w:val="000000"/>
+                                <w:sz w:val="24"/>
+                                <w:szCs w:val="19"/>
+                              </w:rPr>
+                              <w:t>(</w:t>
+                            </w:r>
+                            <w:proofErr w:type="gramEnd"/>
                             <w:r>
                               <w:rPr>
                                 <w:rFonts w:ascii="Consolas" w:hAnsi="Consolas" w:cs="Consolas"/>
@@ -1189,8 +1433,19 @@
                           <w:sz w:val="24"/>
                           <w:szCs w:val="19"/>
                         </w:rPr>
-                        <w:t xml:space="preserve"> UInt32 colour;</w:t>
-                      </w:r>
+                        <w:t xml:space="preserve"> UInt32 </w:t>
+                      </w:r>
+                      <w:proofErr w:type="gramStart"/>
+                      <w:r>
+                        <w:rPr>
+                          <w:rFonts w:ascii="Consolas" w:hAnsi="Consolas" w:cs="Consolas"/>
+                          <w:color w:val="000000"/>
+                          <w:sz w:val="24"/>
+                          <w:szCs w:val="19"/>
+                        </w:rPr>
+                        <w:t>colour;</w:t>
+                      </w:r>
+                      <w:proofErr w:type="gramEnd"/>
                     </w:p>
                     <w:p>
                       <w:pPr>
@@ -1246,6 +1501,7 @@
                         </w:rPr>
                         <w:t xml:space="preserve"> </w:t>
                       </w:r>
+                      <w:proofErr w:type="gramStart"/>
                       <w:r>
                         <w:rPr>
                           <w:rFonts w:ascii="Consolas" w:hAnsi="Consolas" w:cs="Consolas"/>
@@ -1262,7 +1518,17 @@
                           <w:sz w:val="24"/>
                           <w:szCs w:val="19"/>
                         </w:rPr>
-                        <w:t>() {}</w:t>
+                        <w:t>(</w:t>
+                      </w:r>
+                      <w:proofErr w:type="gramEnd"/>
+                      <w:r>
+                        <w:rPr>
+                          <w:rFonts w:ascii="Consolas" w:hAnsi="Consolas" w:cs="Consolas"/>
+                          <w:color w:val="000000"/>
+                          <w:sz w:val="24"/>
+                          <w:szCs w:val="19"/>
+                        </w:rPr>
+                        <w:t>) {}</w:t>
                       </w:r>
                     </w:p>
                     <w:p>
@@ -1319,6 +1585,7 @@
                         </w:rPr>
                         <w:t xml:space="preserve"> </w:t>
                       </w:r>
+                      <w:proofErr w:type="gramStart"/>
                       <w:r>
                         <w:rPr>
                           <w:rFonts w:ascii="Consolas" w:hAnsi="Consolas" w:cs="Consolas"/>
@@ -1337,6 +1604,7 @@
                         </w:rPr>
                         <w:t>(</w:t>
                       </w:r>
+                      <w:proofErr w:type="gramEnd"/>
                       <w:r>
                         <w:rPr>
                           <w:rFonts w:ascii="Consolas" w:hAnsi="Consolas" w:cs="Consolas"/>
@@ -1480,7 +1748,38 @@
                           <w:sz w:val="24"/>
                           <w:szCs w:val="19"/>
                         </w:rPr>
-                        <w:t xml:space="preserve"> GetRed() {}</w:t>
+                        <w:t xml:space="preserve"> </w:t>
+                      </w:r>
+                      <w:proofErr w:type="spellStart"/>
+                      <w:proofErr w:type="gramStart"/>
+                      <w:r>
+                        <w:rPr>
+                          <w:rFonts w:ascii="Consolas" w:hAnsi="Consolas" w:cs="Consolas"/>
+                          <w:color w:val="000000"/>
+                          <w:sz w:val="24"/>
+                          <w:szCs w:val="19"/>
+                        </w:rPr>
+                        <w:t>GetRed</w:t>
+                      </w:r>
+                      <w:proofErr w:type="spellEnd"/>
+                      <w:r>
+                        <w:rPr>
+                          <w:rFonts w:ascii="Consolas" w:hAnsi="Consolas" w:cs="Consolas"/>
+                          <w:color w:val="000000"/>
+                          <w:sz w:val="24"/>
+                          <w:szCs w:val="19"/>
+                        </w:rPr>
+                        <w:t>(</w:t>
+                      </w:r>
+                      <w:proofErr w:type="gramEnd"/>
+                      <w:r>
+                        <w:rPr>
+                          <w:rFonts w:ascii="Consolas" w:hAnsi="Consolas" w:cs="Consolas"/>
+                          <w:color w:val="000000"/>
+                          <w:sz w:val="24"/>
+                          <w:szCs w:val="19"/>
+                        </w:rPr>
+                        <w:t>) {}</w:t>
                       </w:r>
                     </w:p>
                     <w:p>
@@ -1539,8 +1838,30 @@
                           <w:sz w:val="24"/>
                           <w:szCs w:val="19"/>
                         </w:rPr>
-                        <w:t xml:space="preserve"> SetRed(</w:t>
-                      </w:r>
+                        <w:t xml:space="preserve"> </w:t>
+                      </w:r>
+                      <w:proofErr w:type="spellStart"/>
+                      <w:proofErr w:type="gramStart"/>
+                      <w:r>
+                        <w:rPr>
+                          <w:rFonts w:ascii="Consolas" w:hAnsi="Consolas" w:cs="Consolas"/>
+                          <w:color w:val="000000"/>
+                          <w:sz w:val="24"/>
+                          <w:szCs w:val="19"/>
+                        </w:rPr>
+                        <w:t>SetRed</w:t>
+                      </w:r>
+                      <w:proofErr w:type="spellEnd"/>
+                      <w:r>
+                        <w:rPr>
+                          <w:rFonts w:ascii="Consolas" w:hAnsi="Consolas" w:cs="Consolas"/>
+                          <w:color w:val="000000"/>
+                          <w:sz w:val="24"/>
+                          <w:szCs w:val="19"/>
+                        </w:rPr>
+                        <w:t>(</w:t>
+                      </w:r>
+                      <w:proofErr w:type="gramEnd"/>
                       <w:r>
                         <w:rPr>
                           <w:rFonts w:ascii="Consolas" w:hAnsi="Consolas" w:cs="Consolas"/>
@@ -1630,7 +1951,38 @@
                           <w:sz w:val="24"/>
                           <w:szCs w:val="19"/>
                         </w:rPr>
-                        <w:t xml:space="preserve"> GetGreen() {}</w:t>
+                        <w:t xml:space="preserve"> </w:t>
+                      </w:r>
+                      <w:proofErr w:type="spellStart"/>
+                      <w:proofErr w:type="gramStart"/>
+                      <w:r>
+                        <w:rPr>
+                          <w:rFonts w:ascii="Consolas" w:hAnsi="Consolas" w:cs="Consolas"/>
+                          <w:color w:val="000000"/>
+                          <w:sz w:val="24"/>
+                          <w:szCs w:val="19"/>
+                        </w:rPr>
+                        <w:t>GetGreen</w:t>
+                      </w:r>
+                      <w:proofErr w:type="spellEnd"/>
+                      <w:r>
+                        <w:rPr>
+                          <w:rFonts w:ascii="Consolas" w:hAnsi="Consolas" w:cs="Consolas"/>
+                          <w:color w:val="000000"/>
+                          <w:sz w:val="24"/>
+                          <w:szCs w:val="19"/>
+                        </w:rPr>
+                        <w:t>(</w:t>
+                      </w:r>
+                      <w:proofErr w:type="gramEnd"/>
+                      <w:r>
+                        <w:rPr>
+                          <w:rFonts w:ascii="Consolas" w:hAnsi="Consolas" w:cs="Consolas"/>
+                          <w:color w:val="000000"/>
+                          <w:sz w:val="24"/>
+                          <w:szCs w:val="19"/>
+                        </w:rPr>
+                        <w:t>) {}</w:t>
                       </w:r>
                     </w:p>
                     <w:p>
@@ -1689,8 +2041,30 @@
                           <w:sz w:val="24"/>
                           <w:szCs w:val="19"/>
                         </w:rPr>
-                        <w:t xml:space="preserve"> SetGreen(</w:t>
-                      </w:r>
+                        <w:t xml:space="preserve"> </w:t>
+                      </w:r>
+                      <w:proofErr w:type="spellStart"/>
+                      <w:proofErr w:type="gramStart"/>
+                      <w:r>
+                        <w:rPr>
+                          <w:rFonts w:ascii="Consolas" w:hAnsi="Consolas" w:cs="Consolas"/>
+                          <w:color w:val="000000"/>
+                          <w:sz w:val="24"/>
+                          <w:szCs w:val="19"/>
+                        </w:rPr>
+                        <w:t>SetGreen</w:t>
+                      </w:r>
+                      <w:proofErr w:type="spellEnd"/>
+                      <w:r>
+                        <w:rPr>
+                          <w:rFonts w:ascii="Consolas" w:hAnsi="Consolas" w:cs="Consolas"/>
+                          <w:color w:val="000000"/>
+                          <w:sz w:val="24"/>
+                          <w:szCs w:val="19"/>
+                        </w:rPr>
+                        <w:t>(</w:t>
+                      </w:r>
+                      <w:proofErr w:type="gramEnd"/>
                       <w:r>
                         <w:rPr>
                           <w:rFonts w:ascii="Consolas" w:hAnsi="Consolas" w:cs="Consolas"/>
@@ -1780,7 +2154,38 @@
                           <w:sz w:val="24"/>
                           <w:szCs w:val="19"/>
                         </w:rPr>
-                        <w:t xml:space="preserve"> GetBlue() {}</w:t>
+                        <w:t xml:space="preserve"> </w:t>
+                      </w:r>
+                      <w:proofErr w:type="spellStart"/>
+                      <w:proofErr w:type="gramStart"/>
+                      <w:r>
+                        <w:rPr>
+                          <w:rFonts w:ascii="Consolas" w:hAnsi="Consolas" w:cs="Consolas"/>
+                          <w:color w:val="000000"/>
+                          <w:sz w:val="24"/>
+                          <w:szCs w:val="19"/>
+                        </w:rPr>
+                        <w:t>GetBlue</w:t>
+                      </w:r>
+                      <w:proofErr w:type="spellEnd"/>
+                      <w:r>
+                        <w:rPr>
+                          <w:rFonts w:ascii="Consolas" w:hAnsi="Consolas" w:cs="Consolas"/>
+                          <w:color w:val="000000"/>
+                          <w:sz w:val="24"/>
+                          <w:szCs w:val="19"/>
+                        </w:rPr>
+                        <w:t>(</w:t>
+                      </w:r>
+                      <w:proofErr w:type="gramEnd"/>
+                      <w:r>
+                        <w:rPr>
+                          <w:rFonts w:ascii="Consolas" w:hAnsi="Consolas" w:cs="Consolas"/>
+                          <w:color w:val="000000"/>
+                          <w:sz w:val="24"/>
+                          <w:szCs w:val="19"/>
+                        </w:rPr>
+                        <w:t>) {}</w:t>
                       </w:r>
                     </w:p>
                     <w:p>
@@ -1839,8 +2244,30 @@
                           <w:sz w:val="24"/>
                           <w:szCs w:val="19"/>
                         </w:rPr>
-                        <w:t xml:space="preserve"> SetBlue(</w:t>
-                      </w:r>
+                        <w:t xml:space="preserve"> </w:t>
+                      </w:r>
+                      <w:proofErr w:type="spellStart"/>
+                      <w:proofErr w:type="gramStart"/>
+                      <w:r>
+                        <w:rPr>
+                          <w:rFonts w:ascii="Consolas" w:hAnsi="Consolas" w:cs="Consolas"/>
+                          <w:color w:val="000000"/>
+                          <w:sz w:val="24"/>
+                          <w:szCs w:val="19"/>
+                        </w:rPr>
+                        <w:t>SetBlue</w:t>
+                      </w:r>
+                      <w:proofErr w:type="spellEnd"/>
+                      <w:r>
+                        <w:rPr>
+                          <w:rFonts w:ascii="Consolas" w:hAnsi="Consolas" w:cs="Consolas"/>
+                          <w:color w:val="000000"/>
+                          <w:sz w:val="24"/>
+                          <w:szCs w:val="19"/>
+                        </w:rPr>
+                        <w:t>(</w:t>
+                      </w:r>
+                      <w:proofErr w:type="gramEnd"/>
                       <w:r>
                         <w:rPr>
                           <w:rFonts w:ascii="Consolas" w:hAnsi="Consolas" w:cs="Consolas"/>
@@ -1930,7 +2357,38 @@
                           <w:sz w:val="24"/>
                           <w:szCs w:val="19"/>
                         </w:rPr>
-                        <w:t xml:space="preserve"> GetAlpha(){}</w:t>
+                        <w:t xml:space="preserve"> </w:t>
+                      </w:r>
+                      <w:proofErr w:type="spellStart"/>
+                      <w:proofErr w:type="gramStart"/>
+                      <w:r>
+                        <w:rPr>
+                          <w:rFonts w:ascii="Consolas" w:hAnsi="Consolas" w:cs="Consolas"/>
+                          <w:color w:val="000000"/>
+                          <w:sz w:val="24"/>
+                          <w:szCs w:val="19"/>
+                        </w:rPr>
+                        <w:t>GetAlpha</w:t>
+                      </w:r>
+                      <w:proofErr w:type="spellEnd"/>
+                      <w:r>
+                        <w:rPr>
+                          <w:rFonts w:ascii="Consolas" w:hAnsi="Consolas" w:cs="Consolas"/>
+                          <w:color w:val="000000"/>
+                          <w:sz w:val="24"/>
+                          <w:szCs w:val="19"/>
+                        </w:rPr>
+                        <w:t>(</w:t>
+                      </w:r>
+                      <w:proofErr w:type="gramEnd"/>
+                      <w:r>
+                        <w:rPr>
+                          <w:rFonts w:ascii="Consolas" w:hAnsi="Consolas" w:cs="Consolas"/>
+                          <w:color w:val="000000"/>
+                          <w:sz w:val="24"/>
+                          <w:szCs w:val="19"/>
+                        </w:rPr>
+                        <w:t>){}</w:t>
                       </w:r>
                     </w:p>
                     <w:p>
@@ -1989,8 +2447,30 @@
                           <w:sz w:val="24"/>
                           <w:szCs w:val="19"/>
                         </w:rPr>
-                        <w:t xml:space="preserve"> SetAlpha(</w:t>
-                      </w:r>
+                        <w:t xml:space="preserve"> </w:t>
+                      </w:r>
+                      <w:proofErr w:type="spellStart"/>
+                      <w:proofErr w:type="gramStart"/>
+                      <w:r>
+                        <w:rPr>
+                          <w:rFonts w:ascii="Consolas" w:hAnsi="Consolas" w:cs="Consolas"/>
+                          <w:color w:val="000000"/>
+                          <w:sz w:val="24"/>
+                          <w:szCs w:val="19"/>
+                        </w:rPr>
+                        <w:t>SetAlpha</w:t>
+                      </w:r>
+                      <w:proofErr w:type="spellEnd"/>
+                      <w:r>
+                        <w:rPr>
+                          <w:rFonts w:ascii="Consolas" w:hAnsi="Consolas" w:cs="Consolas"/>
+                          <w:color w:val="000000"/>
+                          <w:sz w:val="24"/>
+                          <w:szCs w:val="19"/>
+                        </w:rPr>
+                        <w:t>(</w:t>
+                      </w:r>
+                      <w:proofErr w:type="gramEnd"/>
                       <w:r>
                         <w:rPr>
                           <w:rFonts w:ascii="Consolas" w:hAnsi="Consolas" w:cs="Consolas"/>
@@ -2275,7 +2755,14 @@
           <w:b/>
           <w:bCs/>
         </w:rPr>
-        <w:t>101 1110</w:t>
+        <w:t>0</w:t>
+      </w:r>
+      <w:r>
+        <w:rPr>
+          <w:b/>
+          <w:bCs/>
+        </w:rPr>
+        <w:t>1011110</w:t>
       </w:r>
       <w:r>
         <w:rPr>
@@ -2309,26 +2796,226 @@
         <w:pStyle w:val="ListParagraph"/>
         <w:spacing w:before="0" w:after="0"/>
         <w:ind w:left="360"/>
+        <w:rPr>
+          <w:b/>
+          <w:bCs/>
+        </w:rPr>
       </w:pPr>
       <w:r>
         <w:br/>
         <w:t>Assuming all other colour bytes are initialized to 0, write the value of the 4-byte colour variable in binary:</w:t>
       </w:r>
       <w:r>
-        <w:br/>
+        <w:t xml:space="preserve"> </w:t>
       </w:r>
     </w:p>
+    <w:tbl>
+      <w:tblPr>
+        <w:tblStyle w:val="TableGrid"/>
+        <w:tblW w:w="0" w:type="auto"/>
+        <w:tblInd w:w="360" w:type="dxa"/>
+        <w:tblLook w:val="04A0" w:firstRow="1" w:lastRow="0" w:firstColumn="1" w:lastColumn="0" w:noHBand="0" w:noVBand="1"/>
+      </w:tblPr>
+      <w:tblGrid>
+        <w:gridCol w:w="1733"/>
+        <w:gridCol w:w="1843"/>
+        <w:gridCol w:w="1701"/>
+        <w:gridCol w:w="1701"/>
+      </w:tblGrid>
+      <w:tr>
+        <w:tc>
+          <w:tcPr>
+            <w:tcW w:w="1733" w:type="dxa"/>
+          </w:tcPr>
+          <w:p>
+            <w:pPr>
+              <w:pStyle w:val="ListParagraph"/>
+              <w:spacing w:before="0" w:after="0"/>
+              <w:ind w:left="0"/>
+              <w:rPr>
+                <w:b/>
+                <w:bCs/>
+              </w:rPr>
+            </w:pPr>
+            <w:r>
+              <w:rPr>
+                <w:b/>
+                <w:bCs/>
+              </w:rPr>
+              <w:t>Red</w:t>
+            </w:r>
+          </w:p>
+        </w:tc>
+        <w:tc>
+          <w:tcPr>
+            <w:tcW w:w="1843" w:type="dxa"/>
+          </w:tcPr>
+          <w:p>
+            <w:pPr>
+              <w:pStyle w:val="ListParagraph"/>
+              <w:spacing w:before="0" w:after="0"/>
+              <w:ind w:left="0"/>
+              <w:rPr>
+                <w:b/>
+                <w:bCs/>
+              </w:rPr>
+            </w:pPr>
+            <w:r>
+              <w:rPr>
+                <w:b/>
+                <w:bCs/>
+              </w:rPr>
+              <w:t>Green</w:t>
+            </w:r>
+          </w:p>
+        </w:tc>
+        <w:tc>
+          <w:tcPr>
+            <w:tcW w:w="1701" w:type="dxa"/>
+          </w:tcPr>
+          <w:p>
+            <w:pPr>
+              <w:pStyle w:val="ListParagraph"/>
+              <w:spacing w:before="0" w:after="0"/>
+              <w:ind w:left="0"/>
+              <w:rPr>
+                <w:b/>
+                <w:bCs/>
+              </w:rPr>
+            </w:pPr>
+            <w:r>
+              <w:rPr>
+                <w:b/>
+                <w:bCs/>
+              </w:rPr>
+              <w:t>Blue</w:t>
+            </w:r>
+          </w:p>
+        </w:tc>
+        <w:tc>
+          <w:tcPr>
+            <w:tcW w:w="1701" w:type="dxa"/>
+          </w:tcPr>
+          <w:p>
+            <w:pPr>
+              <w:pStyle w:val="ListParagraph"/>
+              <w:spacing w:before="0" w:after="0"/>
+              <w:ind w:left="0"/>
+              <w:rPr>
+                <w:b/>
+                <w:bCs/>
+              </w:rPr>
+            </w:pPr>
+            <w:r>
+              <w:rPr>
+                <w:b/>
+                <w:bCs/>
+              </w:rPr>
+              <w:t>Alpha</w:t>
+            </w:r>
+          </w:p>
+        </w:tc>
+      </w:tr>
+      <w:tr>
+        <w:tc>
+          <w:tcPr>
+            <w:tcW w:w="1733" w:type="dxa"/>
+          </w:tcPr>
+          <w:p>
+            <w:pPr>
+              <w:pStyle w:val="ListParagraph"/>
+              <w:spacing w:before="0" w:after="0"/>
+              <w:ind w:left="0"/>
+            </w:pPr>
+            <w:r>
+              <w:rPr>
+                <w:b/>
+                <w:bCs/>
+              </w:rPr>
+              <w:t xml:space="preserve">01011110 </w:t>
+            </w:r>
+          </w:p>
+        </w:tc>
+        <w:tc>
+          <w:tcPr>
+            <w:tcW w:w="1843" w:type="dxa"/>
+          </w:tcPr>
+          <w:p>
+            <w:pPr>
+              <w:pStyle w:val="ListParagraph"/>
+              <w:spacing w:before="0" w:after="0"/>
+              <w:ind w:left="0"/>
+              <w:rPr>
+                <w:b/>
+                <w:bCs/>
+              </w:rPr>
+            </w:pPr>
+            <w:r>
+              <w:rPr>
+                <w:b/>
+                <w:bCs/>
+              </w:rPr>
+              <w:t>00000000</w:t>
+            </w:r>
+          </w:p>
+        </w:tc>
+        <w:tc>
+          <w:tcPr>
+            <w:tcW w:w="1701" w:type="dxa"/>
+          </w:tcPr>
+          <w:p>
+            <w:pPr>
+              <w:pStyle w:val="ListParagraph"/>
+              <w:spacing w:before="0" w:after="0"/>
+              <w:ind w:left="0"/>
+              <w:rPr>
+                <w:b/>
+                <w:bCs/>
+              </w:rPr>
+            </w:pPr>
+            <w:r>
+              <w:rPr>
+                <w:b/>
+                <w:bCs/>
+              </w:rPr>
+              <w:t>00000000</w:t>
+            </w:r>
+          </w:p>
+        </w:tc>
+        <w:tc>
+          <w:tcPr>
+            <w:tcW w:w="1701" w:type="dxa"/>
+          </w:tcPr>
+          <w:p>
+            <w:pPr>
+              <w:pStyle w:val="ListParagraph"/>
+              <w:spacing w:before="0" w:after="0"/>
+              <w:ind w:left="0"/>
+              <w:rPr>
+                <w:b/>
+                <w:bCs/>
+              </w:rPr>
+            </w:pPr>
+            <w:r>
+              <w:rPr>
+                <w:b/>
+                <w:bCs/>
+              </w:rPr>
+              <w:t>00000000</w:t>
+            </w:r>
+          </w:p>
+        </w:tc>
+      </w:tr>
+    </w:tbl>
     <w:p>
       <w:pPr>
         <w:pStyle w:val="ListParagraph"/>
         <w:spacing w:before="0" w:after="0"/>
         <w:ind w:left="360"/>
       </w:pPr>
-    </w:p>
-    <w:p>
-      <w:pPr>
-        <w:spacing w:before="0" w:after="0"/>
-      </w:pPr>
+      <w:r>
+        <w:br/>
+      </w:r>
     </w:p>
     <w:p>
       <w:pPr>
@@ -2346,6 +3033,24 @@
       </w:pPr>
       <w:r>
         <w:t>What is the decimal value of the binary number from question 4?</w:t>
+      </w:r>
+    </w:p>
+    <w:p>
+      <w:pPr>
+        <w:pStyle w:val="ListParagraph"/>
+        <w:spacing w:before="0" w:after="0"/>
+        <w:ind w:left="360"/>
+        <w:rPr>
+          <w:b/>
+          <w:bCs/>
+        </w:rPr>
+      </w:pPr>
+      <w:r>
+        <w:rPr>
+          <w:b/>
+          <w:bCs/>
+        </w:rPr>
+        <w:t>Decimal value is 1577058304.</w:t>
       </w:r>
     </w:p>
     <w:p>
@@ -2385,6 +3090,77 @@
       </w:r>
       <w:r>
         <w:br/>
+      </w:r>
+      <w:r>
+        <w:rPr>
+          <w:b/>
+          <w:bCs/>
+        </w:rPr>
+        <w:t xml:space="preserve">public </w:t>
+      </w:r>
+      <w:proofErr w:type="spellStart"/>
+      <w:r>
+        <w:rPr>
+          <w:b/>
+          <w:bCs/>
+        </w:rPr>
+        <w:t>uint</w:t>
+      </w:r>
+      <w:proofErr w:type="spellEnd"/>
+      <w:r>
+        <w:rPr>
+          <w:b/>
+          <w:bCs/>
+        </w:rPr>
+        <w:t xml:space="preserve"> colour = </w:t>
+      </w:r>
+      <w:proofErr w:type="gramStart"/>
+      <w:r>
+        <w:rPr>
+          <w:b/>
+          <w:bCs/>
+        </w:rPr>
+        <w:t>0;</w:t>
+      </w:r>
+      <w:proofErr w:type="gramEnd"/>
+    </w:p>
+    <w:p>
+      <w:pPr>
+        <w:pStyle w:val="ListParagraph"/>
+        <w:spacing w:before="0" w:after="0"/>
+        <w:ind w:left="360"/>
+      </w:pPr>
+      <w:r>
+        <w:rPr>
+          <w:b/>
+          <w:bCs/>
+        </w:rPr>
+        <w:t>colour = colour | (</w:t>
+      </w:r>
+      <w:proofErr w:type="spellStart"/>
+      <w:r>
+        <w:rPr>
+          <w:b/>
+          <w:bCs/>
+        </w:rPr>
+        <w:t>uint</w:t>
+      </w:r>
+      <w:proofErr w:type="spellEnd"/>
+      <w:proofErr w:type="gramStart"/>
+      <w:r>
+        <w:rPr>
+          <w:b/>
+          <w:bCs/>
+        </w:rPr>
+        <w:t>)(</w:t>
+      </w:r>
+      <w:proofErr w:type="gramEnd"/>
+      <w:r>
+        <w:rPr>
+          <w:b/>
+          <w:bCs/>
+        </w:rPr>
+        <w:t>red &gt;&gt; 8);</w:t>
       </w:r>
       <w:r>
         <w:br/>
@@ -2418,7 +3194,234 @@
       <w:r>
         <w:br/>
       </w:r>
+      <w:r>
+        <w:rPr>
+          <w:b/>
+          <w:bCs/>
+        </w:rPr>
+        <w:t>decimal value is 6160384.</w:t>
+      </w:r>
     </w:p>
+    <w:p>
+      <w:pPr>
+        <w:pStyle w:val="ListParagraph"/>
+        <w:spacing w:before="0" w:after="0"/>
+        <w:ind w:left="360"/>
+        <w:rPr>
+          <w:b/>
+          <w:bCs/>
+        </w:rPr>
+      </w:pPr>
+      <w:r>
+        <w:rPr>
+          <w:b/>
+          <w:bCs/>
+        </w:rPr>
+        <w:t>Binary value.</w:t>
+      </w:r>
+    </w:p>
+    <w:tbl>
+      <w:tblPr>
+        <w:tblStyle w:val="TableGrid"/>
+        <w:tblW w:w="0" w:type="auto"/>
+        <w:tblInd w:w="360" w:type="dxa"/>
+        <w:tblLook w:val="04A0" w:firstRow="1" w:lastRow="0" w:firstColumn="1" w:lastColumn="0" w:noHBand="0" w:noVBand="1"/>
+      </w:tblPr>
+      <w:tblGrid>
+        <w:gridCol w:w="1733"/>
+        <w:gridCol w:w="1843"/>
+        <w:gridCol w:w="1701"/>
+        <w:gridCol w:w="1701"/>
+      </w:tblGrid>
+      <w:tr>
+        <w:tc>
+          <w:tcPr>
+            <w:tcW w:w="1733" w:type="dxa"/>
+          </w:tcPr>
+          <w:p>
+            <w:pPr>
+              <w:pStyle w:val="ListParagraph"/>
+              <w:spacing w:before="0" w:after="0"/>
+              <w:ind w:left="0"/>
+              <w:rPr>
+                <w:b/>
+                <w:bCs/>
+              </w:rPr>
+            </w:pPr>
+            <w:r>
+              <w:rPr>
+                <w:b/>
+                <w:bCs/>
+              </w:rPr>
+              <w:t>Red</w:t>
+            </w:r>
+          </w:p>
+        </w:tc>
+        <w:tc>
+          <w:tcPr>
+            <w:tcW w:w="1843" w:type="dxa"/>
+          </w:tcPr>
+          <w:p>
+            <w:pPr>
+              <w:pStyle w:val="ListParagraph"/>
+              <w:spacing w:before="0" w:after="0"/>
+              <w:ind w:left="0"/>
+              <w:rPr>
+                <w:b/>
+                <w:bCs/>
+              </w:rPr>
+            </w:pPr>
+            <w:r>
+              <w:rPr>
+                <w:b/>
+                <w:bCs/>
+              </w:rPr>
+              <w:t>Green</w:t>
+            </w:r>
+          </w:p>
+        </w:tc>
+        <w:tc>
+          <w:tcPr>
+            <w:tcW w:w="1701" w:type="dxa"/>
+          </w:tcPr>
+          <w:p>
+            <w:pPr>
+              <w:pStyle w:val="ListParagraph"/>
+              <w:spacing w:before="0" w:after="0"/>
+              <w:ind w:left="0"/>
+              <w:rPr>
+                <w:b/>
+                <w:bCs/>
+              </w:rPr>
+            </w:pPr>
+            <w:r>
+              <w:rPr>
+                <w:b/>
+                <w:bCs/>
+              </w:rPr>
+              <w:t>Blue</w:t>
+            </w:r>
+          </w:p>
+        </w:tc>
+        <w:tc>
+          <w:tcPr>
+            <w:tcW w:w="1701" w:type="dxa"/>
+          </w:tcPr>
+          <w:p>
+            <w:pPr>
+              <w:pStyle w:val="ListParagraph"/>
+              <w:spacing w:before="0" w:after="0"/>
+              <w:ind w:left="0"/>
+              <w:rPr>
+                <w:b/>
+                <w:bCs/>
+              </w:rPr>
+            </w:pPr>
+            <w:r>
+              <w:rPr>
+                <w:b/>
+                <w:bCs/>
+              </w:rPr>
+              <w:t>Alpha</w:t>
+            </w:r>
+          </w:p>
+        </w:tc>
+      </w:tr>
+      <w:tr>
+        <w:tc>
+          <w:tcPr>
+            <w:tcW w:w="1733" w:type="dxa"/>
+          </w:tcPr>
+          <w:p>
+            <w:pPr>
+              <w:pStyle w:val="ListParagraph"/>
+              <w:spacing w:before="0" w:after="0"/>
+              <w:ind w:left="0"/>
+              <w:rPr>
+                <w:b/>
+                <w:bCs/>
+              </w:rPr>
+            </w:pPr>
+            <w:r>
+              <w:rPr>
+                <w:b/>
+                <w:bCs/>
+              </w:rPr>
+              <w:t>00000000</w:t>
+            </w:r>
+          </w:p>
+        </w:tc>
+        <w:tc>
+          <w:tcPr>
+            <w:tcW w:w="1843" w:type="dxa"/>
+          </w:tcPr>
+          <w:p>
+            <w:pPr>
+              <w:pStyle w:val="ListParagraph"/>
+              <w:spacing w:before="0" w:after="0"/>
+              <w:ind w:left="0"/>
+              <w:rPr>
+                <w:b/>
+                <w:bCs/>
+              </w:rPr>
+            </w:pPr>
+            <w:r>
+              <w:rPr>
+                <w:b/>
+                <w:bCs/>
+              </w:rPr>
+              <w:t>01011110</w:t>
+            </w:r>
+          </w:p>
+        </w:tc>
+        <w:tc>
+          <w:tcPr>
+            <w:tcW w:w="1701" w:type="dxa"/>
+          </w:tcPr>
+          <w:p>
+            <w:pPr>
+              <w:pStyle w:val="ListParagraph"/>
+              <w:spacing w:before="0" w:after="0"/>
+              <w:ind w:left="0"/>
+              <w:rPr>
+                <w:b/>
+                <w:bCs/>
+              </w:rPr>
+            </w:pPr>
+            <w:r>
+              <w:rPr>
+                <w:b/>
+                <w:bCs/>
+              </w:rPr>
+              <w:t>00000000</w:t>
+            </w:r>
+          </w:p>
+        </w:tc>
+        <w:tc>
+          <w:tcPr>
+            <w:tcW w:w="1701" w:type="dxa"/>
+          </w:tcPr>
+          <w:p>
+            <w:pPr>
+              <w:pStyle w:val="ListParagraph"/>
+              <w:spacing w:before="0" w:after="0"/>
+              <w:ind w:left="0"/>
+              <w:rPr>
+                <w:b/>
+                <w:bCs/>
+              </w:rPr>
+            </w:pPr>
+            <w:r>
+              <w:rPr>
+                <w:b/>
+                <w:bCs/>
+              </w:rPr>
+              <w:t>00000000</w:t>
+            </w:r>
+          </w:p>
+        </w:tc>
+      </w:tr>
+    </w:tbl>
     <w:p>
       <w:pPr>
         <w:pStyle w:val="ListParagraph"/>
@@ -2439,7 +3442,15 @@
         <w:spacing w:before="0" w:after="0"/>
       </w:pPr>
       <w:r>
-        <w:t>After you have created your Colour class and implemented all the functions listed in the class definition above, add at lease 1 new unit test to the unit test program using your answers in this exercise to verify your code.</w:t>
+        <w:t xml:space="preserve">After you have created your Colour class and implemented all the functions listed in the class definition above, add at </w:t>
+      </w:r>
+      <w:proofErr w:type="spellStart"/>
+      <w:r>
+        <w:t>lease</w:t>
+      </w:r>
+      <w:proofErr w:type="spellEnd"/>
+      <w:r>
+        <w:t xml:space="preserve"> 1 new unit test to the unit test program using your answers in this exercise to verify your code.</w:t>
       </w:r>
     </w:p>
     <w:p>
@@ -2465,6 +3476,7 @@
         <w:rPr>
           <w:b/>
         </w:rPr>
+        <w:lastRenderedPageBreak/>
         <w:t>NOTE: submit your answers to these exercises with your assessment</w:t>
       </w:r>
       <w:r>
@@ -7996,21 +9008,10 @@
 </file>
 
 <file path=customXml/item1.xml><?xml version="1.0" encoding="utf-8"?>
-<p:properties xmlns:p="http://schemas.microsoft.com/office/2006/metadata/properties" xmlns:xsi="http://www.w3.org/2001/XMLSchema-instance" xmlns:pc="http://schemas.microsoft.com/office/infopath/2007/PartnerControls">
-  <documentManagement/>
-</p:properties>
+<b:Sources xmlns:b="http://schemas.openxmlformats.org/officeDocument/2006/bibliography" xmlns="http://schemas.openxmlformats.org/officeDocument/2006/bibliography" SelectedStyle="\APASixthEditionOfficeOnline.xsl" StyleName="APA" Version="6"/>
 </file>
 
 <file path=customXml/item2.xml><?xml version="1.0" encoding="utf-8"?>
-<?mso-contentType ?>
-<FormTemplates xmlns="http://schemas.microsoft.com/sharepoint/v3/contenttype/forms">
-  <Display>DocumentLibraryForm</Display>
-  <Edit>DocumentLibraryForm</Edit>
-  <New>DocumentLibraryForm</New>
-</FormTemplates>
-</file>
-
-<file path=customXml/item3.xml><?xml version="1.0" encoding="utf-8"?>
 <ct:contentTypeSchema xmlns:ct="http://schemas.microsoft.com/office/2006/metadata/contentType" xmlns:ma="http://schemas.microsoft.com/office/2006/metadata/properties/metaAttributes" ct:_="" ma:_="" ma:contentTypeName="Document" ma:contentTypeID="0x01010016F4542A8E7DD640B3BC4F081D67BD17" ma:contentTypeVersion="12" ma:contentTypeDescription="Create a new document." ma:contentTypeScope="" ma:versionID="27c2dbada59f2179a6cad865b3b91926">
   <xsd:schema xmlns:xsd="http://www.w3.org/2001/XMLSchema" xmlns:xs="http://www.w3.org/2001/XMLSchema" xmlns:p="http://schemas.microsoft.com/office/2006/metadata/properties" xmlns:ns2="6ac566f0-206d-4bc5-bcec-ce830458d3f1" xmlns:ns3="4ba0a89f-8d28-45b8-8c8a-cf56563c9d8a" targetNamespace="http://schemas.microsoft.com/office/2006/metadata/properties" ma:root="true" ma:fieldsID="bbbd863d49b046c436f58500a7a6c075" ns2:_="" ns3:_="">
     <xsd:import namespace="6ac566f0-206d-4bc5-bcec-ce830458d3f1"/>
@@ -8207,28 +9208,30 @@
 </ct:contentTypeSchema>
 </file>
 
+<file path=customXml/item3.xml><?xml version="1.0" encoding="utf-8"?>
+<?mso-contentType ?>
+<FormTemplates xmlns="http://schemas.microsoft.com/sharepoint/v3/contenttype/forms">
+  <Display>DocumentLibraryForm</Display>
+  <Edit>DocumentLibraryForm</Edit>
+  <New>DocumentLibraryForm</New>
+</FormTemplates>
+</file>
+
 <file path=customXml/item4.xml><?xml version="1.0" encoding="utf-8"?>
-<b:Sources xmlns:b="http://schemas.openxmlformats.org/officeDocument/2006/bibliography" xmlns="http://schemas.openxmlformats.org/officeDocument/2006/bibliography" SelectedStyle="\APASixthEditionOfficeOnline.xsl" StyleName="APA" Version="6"/>
+<p:properties xmlns:p="http://schemas.microsoft.com/office/2006/metadata/properties" xmlns:xsi="http://www.w3.org/2001/XMLSchema-instance" xmlns:pc="http://schemas.microsoft.com/office/infopath/2007/PartnerControls">
+  <documentManagement/>
+</p:properties>
 </file>
 
 <file path=customXml/itemProps1.xml><?xml version="1.0" encoding="utf-8"?>
-<ds:datastoreItem xmlns:ds="http://schemas.openxmlformats.org/officeDocument/2006/customXml" ds:itemID="{35A48CE1-F8EF-4B81-B6B6-5BD9516503DE}">
+<ds:datastoreItem xmlns:ds="http://schemas.openxmlformats.org/officeDocument/2006/customXml" ds:itemID="{6681D87F-28C1-4F41-830B-DEAFE4834DF6}">
   <ds:schemaRefs>
-    <ds:schemaRef ds:uri="http://schemas.microsoft.com/office/2006/metadata/properties"/>
-    <ds:schemaRef ds:uri="http://schemas.microsoft.com/office/infopath/2007/PartnerControls"/>
+    <ds:schemaRef ds:uri="http://schemas.openxmlformats.org/officeDocument/2006/bibliography"/>
   </ds:schemaRefs>
 </ds:datastoreItem>
 </file>
 
 <file path=customXml/itemProps2.xml><?xml version="1.0" encoding="utf-8"?>
-<ds:datastoreItem xmlns:ds="http://schemas.openxmlformats.org/officeDocument/2006/customXml" ds:itemID="{AF690011-DE0B-4F69-ABFB-690552A9337D}">
-  <ds:schemaRefs>
-    <ds:schemaRef ds:uri="http://schemas.microsoft.com/sharepoint/v3/contenttype/forms"/>
-  </ds:schemaRefs>
-</ds:datastoreItem>
-</file>
-
-<file path=customXml/itemProps3.xml><?xml version="1.0" encoding="utf-8"?>
 <ds:datastoreItem xmlns:ds="http://schemas.openxmlformats.org/officeDocument/2006/customXml" ds:itemID="{9FE6D96D-AC80-4F4F-A678-5E7FBC38079F}">
   <ds:schemaRefs>
     <ds:schemaRef ds:uri="http://schemas.microsoft.com/office/2006/metadata/contentType"/>
@@ -8247,10 +9250,19 @@
 </ds:datastoreItem>
 </file>
 
+<file path=customXml/itemProps3.xml><?xml version="1.0" encoding="utf-8"?>
+<ds:datastoreItem xmlns:ds="http://schemas.openxmlformats.org/officeDocument/2006/customXml" ds:itemID="{AF690011-DE0B-4F69-ABFB-690552A9337D}">
+  <ds:schemaRefs>
+    <ds:schemaRef ds:uri="http://schemas.microsoft.com/sharepoint/v3/contenttype/forms"/>
+  </ds:schemaRefs>
+</ds:datastoreItem>
+</file>
+
 <file path=customXml/itemProps4.xml><?xml version="1.0" encoding="utf-8"?>
-<ds:datastoreItem xmlns:ds="http://schemas.openxmlformats.org/officeDocument/2006/customXml" ds:itemID="{6681D87F-28C1-4F41-830B-DEAFE4834DF6}">
+<ds:datastoreItem xmlns:ds="http://schemas.openxmlformats.org/officeDocument/2006/customXml" ds:itemID="{35A48CE1-F8EF-4B81-B6B6-5BD9516503DE}">
   <ds:schemaRefs>
-    <ds:schemaRef ds:uri="http://schemas.openxmlformats.org/officeDocument/2006/bibliography"/>
+    <ds:schemaRef ds:uri="http://schemas.microsoft.com/office/2006/metadata/properties"/>
+    <ds:schemaRef ds:uri="http://schemas.microsoft.com/office/infopath/2007/PartnerControls"/>
   </ds:schemaRefs>
 </ds:datastoreItem>
 </file>
</xml_diff>

<commit_message>
stuff about the number colour word work sheet
</commit_message>
<xml_diff>
--- a/ICT50215 CUA51015 Maths for Games Brief - Number Conversion Exercises.docx
+++ b/ICT50215 CUA51015 Maths for Games Brief - Number Conversion Exercises.docx
@@ -22,15 +22,7 @@
         <w:spacing w:before="0" w:after="0"/>
       </w:pPr>
       <w:r>
-        <w:t xml:space="preserve">Along with the Vector and Matrix classes, your math library will contain a class that encapsulates an RGBA (red, green, blue, alpha) colour, stored as a </w:t>
-      </w:r>
-      <w:proofErr w:type="gramStart"/>
-      <w:r>
-        <w:t>4 byte</w:t>
-      </w:r>
-      <w:proofErr w:type="gramEnd"/>
-      <w:r>
-        <w:t xml:space="preserve"> integer where each colour component is stored in a single byte.</w:t>
+        <w:t>Along with the Vector and Matrix classes, your math library will contain a class that encapsulates an RGBA (red, green, blue, alpha) colour, stored as a 4 byte integer where each colour component is stored in a single byte.</w:t>
       </w:r>
     </w:p>
     <w:p>
@@ -218,19 +210,8 @@
                                 <w:sz w:val="24"/>
                                 <w:szCs w:val="19"/>
                               </w:rPr>
-                              <w:t xml:space="preserve"> UInt32 </w:t>
+                              <w:t xml:space="preserve"> UInt32 colour;</w:t>
                             </w:r>
-                            <w:proofErr w:type="gramStart"/>
-                            <w:r>
-                              <w:rPr>
-                                <w:rFonts w:ascii="Consolas" w:hAnsi="Consolas" w:cs="Consolas"/>
-                                <w:color w:val="000000"/>
-                                <w:sz w:val="24"/>
-                                <w:szCs w:val="19"/>
-                              </w:rPr>
-                              <w:t>colour;</w:t>
-                            </w:r>
-                            <w:proofErr w:type="gramEnd"/>
                           </w:p>
                           <w:p>
                             <w:pPr>
@@ -286,7 +267,6 @@
                               </w:rPr>
                               <w:t xml:space="preserve"> </w:t>
                             </w:r>
-                            <w:proofErr w:type="gramStart"/>
                             <w:r>
                               <w:rPr>
                                 <w:rFonts w:ascii="Consolas" w:hAnsi="Consolas" w:cs="Consolas"/>
@@ -303,17 +283,7 @@
                                 <w:sz w:val="24"/>
                                 <w:szCs w:val="19"/>
                               </w:rPr>
-                              <w:t>(</w:t>
-                            </w:r>
-                            <w:proofErr w:type="gramEnd"/>
-                            <w:r>
-                              <w:rPr>
-                                <w:rFonts w:ascii="Consolas" w:hAnsi="Consolas" w:cs="Consolas"/>
-                                <w:color w:val="000000"/>
-                                <w:sz w:val="24"/>
-                                <w:szCs w:val="19"/>
-                              </w:rPr>
-                              <w:t>) {}</w:t>
+                              <w:t>() {}</w:t>
                             </w:r>
                           </w:p>
                           <w:p>
@@ -370,7 +340,6 @@
                               </w:rPr>
                               <w:t xml:space="preserve"> </w:t>
                             </w:r>
-                            <w:proofErr w:type="gramStart"/>
                             <w:r>
                               <w:rPr>
                                 <w:rFonts w:ascii="Consolas" w:hAnsi="Consolas" w:cs="Consolas"/>
@@ -389,7 +358,6 @@
                               </w:rPr>
                               <w:t>(</w:t>
                             </w:r>
-                            <w:proofErr w:type="gramEnd"/>
                             <w:r>
                               <w:rPr>
                                 <w:rFonts w:ascii="Consolas" w:hAnsi="Consolas" w:cs="Consolas"/>
@@ -533,38 +501,7 @@
                                 <w:sz w:val="24"/>
                                 <w:szCs w:val="19"/>
                               </w:rPr>
-                              <w:t xml:space="preserve"> </w:t>
-                            </w:r>
-                            <w:proofErr w:type="spellStart"/>
-                            <w:proofErr w:type="gramStart"/>
-                            <w:r>
-                              <w:rPr>
-                                <w:rFonts w:ascii="Consolas" w:hAnsi="Consolas" w:cs="Consolas"/>
-                                <w:color w:val="000000"/>
-                                <w:sz w:val="24"/>
-                                <w:szCs w:val="19"/>
-                              </w:rPr>
-                              <w:t>GetRed</w:t>
-                            </w:r>
-                            <w:proofErr w:type="spellEnd"/>
-                            <w:r>
-                              <w:rPr>
-                                <w:rFonts w:ascii="Consolas" w:hAnsi="Consolas" w:cs="Consolas"/>
-                                <w:color w:val="000000"/>
-                                <w:sz w:val="24"/>
-                                <w:szCs w:val="19"/>
-                              </w:rPr>
-                              <w:t>(</w:t>
-                            </w:r>
-                            <w:proofErr w:type="gramEnd"/>
-                            <w:r>
-                              <w:rPr>
-                                <w:rFonts w:ascii="Consolas" w:hAnsi="Consolas" w:cs="Consolas"/>
-                                <w:color w:val="000000"/>
-                                <w:sz w:val="24"/>
-                                <w:szCs w:val="19"/>
-                              </w:rPr>
-                              <w:t>) {}</w:t>
+                              <w:t xml:space="preserve"> GetRed() {}</w:t>
                             </w:r>
                           </w:p>
                           <w:p>
@@ -623,30 +560,8 @@
                                 <w:sz w:val="24"/>
                                 <w:szCs w:val="19"/>
                               </w:rPr>
-                              <w:t xml:space="preserve"> </w:t>
+                              <w:t xml:space="preserve"> SetRed(</w:t>
                             </w:r>
-                            <w:proofErr w:type="spellStart"/>
-                            <w:proofErr w:type="gramStart"/>
-                            <w:r>
-                              <w:rPr>
-                                <w:rFonts w:ascii="Consolas" w:hAnsi="Consolas" w:cs="Consolas"/>
-                                <w:color w:val="000000"/>
-                                <w:sz w:val="24"/>
-                                <w:szCs w:val="19"/>
-                              </w:rPr>
-                              <w:t>SetRed</w:t>
-                            </w:r>
-                            <w:proofErr w:type="spellEnd"/>
-                            <w:r>
-                              <w:rPr>
-                                <w:rFonts w:ascii="Consolas" w:hAnsi="Consolas" w:cs="Consolas"/>
-                                <w:color w:val="000000"/>
-                                <w:sz w:val="24"/>
-                                <w:szCs w:val="19"/>
-                              </w:rPr>
-                              <w:t>(</w:t>
-                            </w:r>
-                            <w:proofErr w:type="gramEnd"/>
                             <w:r>
                               <w:rPr>
                                 <w:rFonts w:ascii="Consolas" w:hAnsi="Consolas" w:cs="Consolas"/>
@@ -736,38 +651,7 @@
                                 <w:sz w:val="24"/>
                                 <w:szCs w:val="19"/>
                               </w:rPr>
-                              <w:t xml:space="preserve"> </w:t>
-                            </w:r>
-                            <w:proofErr w:type="spellStart"/>
-                            <w:proofErr w:type="gramStart"/>
-                            <w:r>
-                              <w:rPr>
-                                <w:rFonts w:ascii="Consolas" w:hAnsi="Consolas" w:cs="Consolas"/>
-                                <w:color w:val="000000"/>
-                                <w:sz w:val="24"/>
-                                <w:szCs w:val="19"/>
-                              </w:rPr>
-                              <w:t>GetGreen</w:t>
-                            </w:r>
-                            <w:proofErr w:type="spellEnd"/>
-                            <w:r>
-                              <w:rPr>
-                                <w:rFonts w:ascii="Consolas" w:hAnsi="Consolas" w:cs="Consolas"/>
-                                <w:color w:val="000000"/>
-                                <w:sz w:val="24"/>
-                                <w:szCs w:val="19"/>
-                              </w:rPr>
-                              <w:t>(</w:t>
-                            </w:r>
-                            <w:proofErr w:type="gramEnd"/>
-                            <w:r>
-                              <w:rPr>
-                                <w:rFonts w:ascii="Consolas" w:hAnsi="Consolas" w:cs="Consolas"/>
-                                <w:color w:val="000000"/>
-                                <w:sz w:val="24"/>
-                                <w:szCs w:val="19"/>
-                              </w:rPr>
-                              <w:t>) {}</w:t>
+                              <w:t xml:space="preserve"> GetGreen() {}</w:t>
                             </w:r>
                           </w:p>
                           <w:p>
@@ -826,30 +710,8 @@
                                 <w:sz w:val="24"/>
                                 <w:szCs w:val="19"/>
                               </w:rPr>
-                              <w:t xml:space="preserve"> </w:t>
+                              <w:t xml:space="preserve"> SetGreen(</w:t>
                             </w:r>
-                            <w:proofErr w:type="spellStart"/>
-                            <w:proofErr w:type="gramStart"/>
-                            <w:r>
-                              <w:rPr>
-                                <w:rFonts w:ascii="Consolas" w:hAnsi="Consolas" w:cs="Consolas"/>
-                                <w:color w:val="000000"/>
-                                <w:sz w:val="24"/>
-                                <w:szCs w:val="19"/>
-                              </w:rPr>
-                              <w:t>SetGreen</w:t>
-                            </w:r>
-                            <w:proofErr w:type="spellEnd"/>
-                            <w:r>
-                              <w:rPr>
-                                <w:rFonts w:ascii="Consolas" w:hAnsi="Consolas" w:cs="Consolas"/>
-                                <w:color w:val="000000"/>
-                                <w:sz w:val="24"/>
-                                <w:szCs w:val="19"/>
-                              </w:rPr>
-                              <w:t>(</w:t>
-                            </w:r>
-                            <w:proofErr w:type="gramEnd"/>
                             <w:r>
                               <w:rPr>
                                 <w:rFonts w:ascii="Consolas" w:hAnsi="Consolas" w:cs="Consolas"/>
@@ -939,38 +801,7 @@
                                 <w:sz w:val="24"/>
                                 <w:szCs w:val="19"/>
                               </w:rPr>
-                              <w:t xml:space="preserve"> </w:t>
-                            </w:r>
-                            <w:proofErr w:type="spellStart"/>
-                            <w:proofErr w:type="gramStart"/>
-                            <w:r>
-                              <w:rPr>
-                                <w:rFonts w:ascii="Consolas" w:hAnsi="Consolas" w:cs="Consolas"/>
-                                <w:color w:val="000000"/>
-                                <w:sz w:val="24"/>
-                                <w:szCs w:val="19"/>
-                              </w:rPr>
-                              <w:t>GetBlue</w:t>
-                            </w:r>
-                            <w:proofErr w:type="spellEnd"/>
-                            <w:r>
-                              <w:rPr>
-                                <w:rFonts w:ascii="Consolas" w:hAnsi="Consolas" w:cs="Consolas"/>
-                                <w:color w:val="000000"/>
-                                <w:sz w:val="24"/>
-                                <w:szCs w:val="19"/>
-                              </w:rPr>
-                              <w:t>(</w:t>
-                            </w:r>
-                            <w:proofErr w:type="gramEnd"/>
-                            <w:r>
-                              <w:rPr>
-                                <w:rFonts w:ascii="Consolas" w:hAnsi="Consolas" w:cs="Consolas"/>
-                                <w:color w:val="000000"/>
-                                <w:sz w:val="24"/>
-                                <w:szCs w:val="19"/>
-                              </w:rPr>
-                              <w:t>) {}</w:t>
+                              <w:t xml:space="preserve"> GetBlue() {}</w:t>
                             </w:r>
                           </w:p>
                           <w:p>
@@ -1029,30 +860,8 @@
                                 <w:sz w:val="24"/>
                                 <w:szCs w:val="19"/>
                               </w:rPr>
-                              <w:t xml:space="preserve"> </w:t>
+                              <w:t xml:space="preserve"> SetBlue(</w:t>
                             </w:r>
-                            <w:proofErr w:type="spellStart"/>
-                            <w:proofErr w:type="gramStart"/>
-                            <w:r>
-                              <w:rPr>
-                                <w:rFonts w:ascii="Consolas" w:hAnsi="Consolas" w:cs="Consolas"/>
-                                <w:color w:val="000000"/>
-                                <w:sz w:val="24"/>
-                                <w:szCs w:val="19"/>
-                              </w:rPr>
-                              <w:t>SetBlue</w:t>
-                            </w:r>
-                            <w:proofErr w:type="spellEnd"/>
-                            <w:r>
-                              <w:rPr>
-                                <w:rFonts w:ascii="Consolas" w:hAnsi="Consolas" w:cs="Consolas"/>
-                                <w:color w:val="000000"/>
-                                <w:sz w:val="24"/>
-                                <w:szCs w:val="19"/>
-                              </w:rPr>
-                              <w:t>(</w:t>
-                            </w:r>
-                            <w:proofErr w:type="gramEnd"/>
                             <w:r>
                               <w:rPr>
                                 <w:rFonts w:ascii="Consolas" w:hAnsi="Consolas" w:cs="Consolas"/>
@@ -1142,38 +951,7 @@
                                 <w:sz w:val="24"/>
                                 <w:szCs w:val="19"/>
                               </w:rPr>
-                              <w:t xml:space="preserve"> </w:t>
-                            </w:r>
-                            <w:proofErr w:type="spellStart"/>
-                            <w:proofErr w:type="gramStart"/>
-                            <w:r>
-                              <w:rPr>
-                                <w:rFonts w:ascii="Consolas" w:hAnsi="Consolas" w:cs="Consolas"/>
-                                <w:color w:val="000000"/>
-                                <w:sz w:val="24"/>
-                                <w:szCs w:val="19"/>
-                              </w:rPr>
-                              <w:t>GetAlpha</w:t>
-                            </w:r>
-                            <w:proofErr w:type="spellEnd"/>
-                            <w:r>
-                              <w:rPr>
-                                <w:rFonts w:ascii="Consolas" w:hAnsi="Consolas" w:cs="Consolas"/>
-                                <w:color w:val="000000"/>
-                                <w:sz w:val="24"/>
-                                <w:szCs w:val="19"/>
-                              </w:rPr>
-                              <w:t>(</w:t>
-                            </w:r>
-                            <w:proofErr w:type="gramEnd"/>
-                            <w:r>
-                              <w:rPr>
-                                <w:rFonts w:ascii="Consolas" w:hAnsi="Consolas" w:cs="Consolas"/>
-                                <w:color w:val="000000"/>
-                                <w:sz w:val="24"/>
-                                <w:szCs w:val="19"/>
-                              </w:rPr>
-                              <w:t>){}</w:t>
+                              <w:t xml:space="preserve"> GetAlpha(){}</w:t>
                             </w:r>
                           </w:p>
                           <w:p>
@@ -1232,30 +1010,8 @@
                                 <w:sz w:val="24"/>
                                 <w:szCs w:val="19"/>
                               </w:rPr>
-                              <w:t xml:space="preserve"> </w:t>
+                              <w:t xml:space="preserve"> SetAlpha(</w:t>
                             </w:r>
-                            <w:proofErr w:type="spellStart"/>
-                            <w:proofErr w:type="gramStart"/>
-                            <w:r>
-                              <w:rPr>
-                                <w:rFonts w:ascii="Consolas" w:hAnsi="Consolas" w:cs="Consolas"/>
-                                <w:color w:val="000000"/>
-                                <w:sz w:val="24"/>
-                                <w:szCs w:val="19"/>
-                              </w:rPr>
-                              <w:t>SetAlpha</w:t>
-                            </w:r>
-                            <w:proofErr w:type="spellEnd"/>
-                            <w:r>
-                              <w:rPr>
-                                <w:rFonts w:ascii="Consolas" w:hAnsi="Consolas" w:cs="Consolas"/>
-                                <w:color w:val="000000"/>
-                                <w:sz w:val="24"/>
-                                <w:szCs w:val="19"/>
-                              </w:rPr>
-                              <w:t>(</w:t>
-                            </w:r>
-                            <w:proofErr w:type="gramEnd"/>
                             <w:r>
                               <w:rPr>
                                 <w:rFonts w:ascii="Consolas" w:hAnsi="Consolas" w:cs="Consolas"/>
@@ -1433,19 +1189,8 @@
                           <w:sz w:val="24"/>
                           <w:szCs w:val="19"/>
                         </w:rPr>
-                        <w:t xml:space="preserve"> UInt32 </w:t>
+                        <w:t xml:space="preserve"> UInt32 colour;</w:t>
                       </w:r>
-                      <w:proofErr w:type="gramStart"/>
-                      <w:r>
-                        <w:rPr>
-                          <w:rFonts w:ascii="Consolas" w:hAnsi="Consolas" w:cs="Consolas"/>
-                          <w:color w:val="000000"/>
-                          <w:sz w:val="24"/>
-                          <w:szCs w:val="19"/>
-                        </w:rPr>
-                        <w:t>colour;</w:t>
-                      </w:r>
-                      <w:proofErr w:type="gramEnd"/>
                     </w:p>
                     <w:p>
                       <w:pPr>
@@ -1501,7 +1246,6 @@
                         </w:rPr>
                         <w:t xml:space="preserve"> </w:t>
                       </w:r>
-                      <w:proofErr w:type="gramStart"/>
                       <w:r>
                         <w:rPr>
                           <w:rFonts w:ascii="Consolas" w:hAnsi="Consolas" w:cs="Consolas"/>
@@ -1518,17 +1262,7 @@
                           <w:sz w:val="24"/>
                           <w:szCs w:val="19"/>
                         </w:rPr>
-                        <w:t>(</w:t>
-                      </w:r>
-                      <w:proofErr w:type="gramEnd"/>
-                      <w:r>
-                        <w:rPr>
-                          <w:rFonts w:ascii="Consolas" w:hAnsi="Consolas" w:cs="Consolas"/>
-                          <w:color w:val="000000"/>
-                          <w:sz w:val="24"/>
-                          <w:szCs w:val="19"/>
-                        </w:rPr>
-                        <w:t>) {}</w:t>
+                        <w:t>() {}</w:t>
                       </w:r>
                     </w:p>
                     <w:p>
@@ -1585,7 +1319,6 @@
                         </w:rPr>
                         <w:t xml:space="preserve"> </w:t>
                       </w:r>
-                      <w:proofErr w:type="gramStart"/>
                       <w:r>
                         <w:rPr>
                           <w:rFonts w:ascii="Consolas" w:hAnsi="Consolas" w:cs="Consolas"/>
@@ -1604,7 +1337,6 @@
                         </w:rPr>
                         <w:t>(</w:t>
                       </w:r>
-                      <w:proofErr w:type="gramEnd"/>
                       <w:r>
                         <w:rPr>
                           <w:rFonts w:ascii="Consolas" w:hAnsi="Consolas" w:cs="Consolas"/>
@@ -1748,38 +1480,7 @@
                           <w:sz w:val="24"/>
                           <w:szCs w:val="19"/>
                         </w:rPr>
-                        <w:t xml:space="preserve"> </w:t>
-                      </w:r>
-                      <w:proofErr w:type="spellStart"/>
-                      <w:proofErr w:type="gramStart"/>
-                      <w:r>
-                        <w:rPr>
-                          <w:rFonts w:ascii="Consolas" w:hAnsi="Consolas" w:cs="Consolas"/>
-                          <w:color w:val="000000"/>
-                          <w:sz w:val="24"/>
-                          <w:szCs w:val="19"/>
-                        </w:rPr>
-                        <w:t>GetRed</w:t>
-                      </w:r>
-                      <w:proofErr w:type="spellEnd"/>
-                      <w:r>
-                        <w:rPr>
-                          <w:rFonts w:ascii="Consolas" w:hAnsi="Consolas" w:cs="Consolas"/>
-                          <w:color w:val="000000"/>
-                          <w:sz w:val="24"/>
-                          <w:szCs w:val="19"/>
-                        </w:rPr>
-                        <w:t>(</w:t>
-                      </w:r>
-                      <w:proofErr w:type="gramEnd"/>
-                      <w:r>
-                        <w:rPr>
-                          <w:rFonts w:ascii="Consolas" w:hAnsi="Consolas" w:cs="Consolas"/>
-                          <w:color w:val="000000"/>
-                          <w:sz w:val="24"/>
-                          <w:szCs w:val="19"/>
-                        </w:rPr>
-                        <w:t>) {}</w:t>
+                        <w:t xml:space="preserve"> GetRed() {}</w:t>
                       </w:r>
                     </w:p>
                     <w:p>
@@ -1838,30 +1539,8 @@
                           <w:sz w:val="24"/>
                           <w:szCs w:val="19"/>
                         </w:rPr>
-                        <w:t xml:space="preserve"> </w:t>
+                        <w:t xml:space="preserve"> SetRed(</w:t>
                       </w:r>
-                      <w:proofErr w:type="spellStart"/>
-                      <w:proofErr w:type="gramStart"/>
-                      <w:r>
-                        <w:rPr>
-                          <w:rFonts w:ascii="Consolas" w:hAnsi="Consolas" w:cs="Consolas"/>
-                          <w:color w:val="000000"/>
-                          <w:sz w:val="24"/>
-                          <w:szCs w:val="19"/>
-                        </w:rPr>
-                        <w:t>SetRed</w:t>
-                      </w:r>
-                      <w:proofErr w:type="spellEnd"/>
-                      <w:r>
-                        <w:rPr>
-                          <w:rFonts w:ascii="Consolas" w:hAnsi="Consolas" w:cs="Consolas"/>
-                          <w:color w:val="000000"/>
-                          <w:sz w:val="24"/>
-                          <w:szCs w:val="19"/>
-                        </w:rPr>
-                        <w:t>(</w:t>
-                      </w:r>
-                      <w:proofErr w:type="gramEnd"/>
                       <w:r>
                         <w:rPr>
                           <w:rFonts w:ascii="Consolas" w:hAnsi="Consolas" w:cs="Consolas"/>
@@ -1951,38 +1630,7 @@
                           <w:sz w:val="24"/>
                           <w:szCs w:val="19"/>
                         </w:rPr>
-                        <w:t xml:space="preserve"> </w:t>
-                      </w:r>
-                      <w:proofErr w:type="spellStart"/>
-                      <w:proofErr w:type="gramStart"/>
-                      <w:r>
-                        <w:rPr>
-                          <w:rFonts w:ascii="Consolas" w:hAnsi="Consolas" w:cs="Consolas"/>
-                          <w:color w:val="000000"/>
-                          <w:sz w:val="24"/>
-                          <w:szCs w:val="19"/>
-                        </w:rPr>
-                        <w:t>GetGreen</w:t>
-                      </w:r>
-                      <w:proofErr w:type="spellEnd"/>
-                      <w:r>
-                        <w:rPr>
-                          <w:rFonts w:ascii="Consolas" w:hAnsi="Consolas" w:cs="Consolas"/>
-                          <w:color w:val="000000"/>
-                          <w:sz w:val="24"/>
-                          <w:szCs w:val="19"/>
-                        </w:rPr>
-                        <w:t>(</w:t>
-                      </w:r>
-                      <w:proofErr w:type="gramEnd"/>
-                      <w:r>
-                        <w:rPr>
-                          <w:rFonts w:ascii="Consolas" w:hAnsi="Consolas" w:cs="Consolas"/>
-                          <w:color w:val="000000"/>
-                          <w:sz w:val="24"/>
-                          <w:szCs w:val="19"/>
-                        </w:rPr>
-                        <w:t>) {}</w:t>
+                        <w:t xml:space="preserve"> GetGreen() {}</w:t>
                       </w:r>
                     </w:p>
                     <w:p>
@@ -2041,30 +1689,8 @@
                           <w:sz w:val="24"/>
                           <w:szCs w:val="19"/>
                         </w:rPr>
-                        <w:t xml:space="preserve"> </w:t>
+                        <w:t xml:space="preserve"> SetGreen(</w:t>
                       </w:r>
-                      <w:proofErr w:type="spellStart"/>
-                      <w:proofErr w:type="gramStart"/>
-                      <w:r>
-                        <w:rPr>
-                          <w:rFonts w:ascii="Consolas" w:hAnsi="Consolas" w:cs="Consolas"/>
-                          <w:color w:val="000000"/>
-                          <w:sz w:val="24"/>
-                          <w:szCs w:val="19"/>
-                        </w:rPr>
-                        <w:t>SetGreen</w:t>
-                      </w:r>
-                      <w:proofErr w:type="spellEnd"/>
-                      <w:r>
-                        <w:rPr>
-                          <w:rFonts w:ascii="Consolas" w:hAnsi="Consolas" w:cs="Consolas"/>
-                          <w:color w:val="000000"/>
-                          <w:sz w:val="24"/>
-                          <w:szCs w:val="19"/>
-                        </w:rPr>
-                        <w:t>(</w:t>
-                      </w:r>
-                      <w:proofErr w:type="gramEnd"/>
                       <w:r>
                         <w:rPr>
                           <w:rFonts w:ascii="Consolas" w:hAnsi="Consolas" w:cs="Consolas"/>
@@ -2154,38 +1780,7 @@
                           <w:sz w:val="24"/>
                           <w:szCs w:val="19"/>
                         </w:rPr>
-                        <w:t xml:space="preserve"> </w:t>
-                      </w:r>
-                      <w:proofErr w:type="spellStart"/>
-                      <w:proofErr w:type="gramStart"/>
-                      <w:r>
-                        <w:rPr>
-                          <w:rFonts w:ascii="Consolas" w:hAnsi="Consolas" w:cs="Consolas"/>
-                          <w:color w:val="000000"/>
-                          <w:sz w:val="24"/>
-                          <w:szCs w:val="19"/>
-                        </w:rPr>
-                        <w:t>GetBlue</w:t>
-                      </w:r>
-                      <w:proofErr w:type="spellEnd"/>
-                      <w:r>
-                        <w:rPr>
-                          <w:rFonts w:ascii="Consolas" w:hAnsi="Consolas" w:cs="Consolas"/>
-                          <w:color w:val="000000"/>
-                          <w:sz w:val="24"/>
-                          <w:szCs w:val="19"/>
-                        </w:rPr>
-                        <w:t>(</w:t>
-                      </w:r>
-                      <w:proofErr w:type="gramEnd"/>
-                      <w:r>
-                        <w:rPr>
-                          <w:rFonts w:ascii="Consolas" w:hAnsi="Consolas" w:cs="Consolas"/>
-                          <w:color w:val="000000"/>
-                          <w:sz w:val="24"/>
-                          <w:szCs w:val="19"/>
-                        </w:rPr>
-                        <w:t>) {}</w:t>
+                        <w:t xml:space="preserve"> GetBlue() {}</w:t>
                       </w:r>
                     </w:p>
                     <w:p>
@@ -2244,30 +1839,8 @@
                           <w:sz w:val="24"/>
                           <w:szCs w:val="19"/>
                         </w:rPr>
-                        <w:t xml:space="preserve"> </w:t>
+                        <w:t xml:space="preserve"> SetBlue(</w:t>
                       </w:r>
-                      <w:proofErr w:type="spellStart"/>
-                      <w:proofErr w:type="gramStart"/>
-                      <w:r>
-                        <w:rPr>
-                          <w:rFonts w:ascii="Consolas" w:hAnsi="Consolas" w:cs="Consolas"/>
-                          <w:color w:val="000000"/>
-                          <w:sz w:val="24"/>
-                          <w:szCs w:val="19"/>
-                        </w:rPr>
-                        <w:t>SetBlue</w:t>
-                      </w:r>
-                      <w:proofErr w:type="spellEnd"/>
-                      <w:r>
-                        <w:rPr>
-                          <w:rFonts w:ascii="Consolas" w:hAnsi="Consolas" w:cs="Consolas"/>
-                          <w:color w:val="000000"/>
-                          <w:sz w:val="24"/>
-                          <w:szCs w:val="19"/>
-                        </w:rPr>
-                        <w:t>(</w:t>
-                      </w:r>
-                      <w:proofErr w:type="gramEnd"/>
                       <w:r>
                         <w:rPr>
                           <w:rFonts w:ascii="Consolas" w:hAnsi="Consolas" w:cs="Consolas"/>
@@ -2357,38 +1930,7 @@
                           <w:sz w:val="24"/>
                           <w:szCs w:val="19"/>
                         </w:rPr>
-                        <w:t xml:space="preserve"> </w:t>
-                      </w:r>
-                      <w:proofErr w:type="spellStart"/>
-                      <w:proofErr w:type="gramStart"/>
-                      <w:r>
-                        <w:rPr>
-                          <w:rFonts w:ascii="Consolas" w:hAnsi="Consolas" w:cs="Consolas"/>
-                          <w:color w:val="000000"/>
-                          <w:sz w:val="24"/>
-                          <w:szCs w:val="19"/>
-                        </w:rPr>
-                        <w:t>GetAlpha</w:t>
-                      </w:r>
-                      <w:proofErr w:type="spellEnd"/>
-                      <w:r>
-                        <w:rPr>
-                          <w:rFonts w:ascii="Consolas" w:hAnsi="Consolas" w:cs="Consolas"/>
-                          <w:color w:val="000000"/>
-                          <w:sz w:val="24"/>
-                          <w:szCs w:val="19"/>
-                        </w:rPr>
-                        <w:t>(</w:t>
-                      </w:r>
-                      <w:proofErr w:type="gramEnd"/>
-                      <w:r>
-                        <w:rPr>
-                          <w:rFonts w:ascii="Consolas" w:hAnsi="Consolas" w:cs="Consolas"/>
-                          <w:color w:val="000000"/>
-                          <w:sz w:val="24"/>
-                          <w:szCs w:val="19"/>
-                        </w:rPr>
-                        <w:t>){}</w:t>
+                        <w:t xml:space="preserve"> GetAlpha(){}</w:t>
                       </w:r>
                     </w:p>
                     <w:p>
@@ -2447,30 +1989,8 @@
                           <w:sz w:val="24"/>
                           <w:szCs w:val="19"/>
                         </w:rPr>
-                        <w:t xml:space="preserve"> </w:t>
+                        <w:t xml:space="preserve"> SetAlpha(</w:t>
                       </w:r>
-                      <w:proofErr w:type="spellStart"/>
-                      <w:proofErr w:type="gramStart"/>
-                      <w:r>
-                        <w:rPr>
-                          <w:rFonts w:ascii="Consolas" w:hAnsi="Consolas" w:cs="Consolas"/>
-                          <w:color w:val="000000"/>
-                          <w:sz w:val="24"/>
-                          <w:szCs w:val="19"/>
-                        </w:rPr>
-                        <w:t>SetAlpha</w:t>
-                      </w:r>
-                      <w:proofErr w:type="spellEnd"/>
-                      <w:r>
-                        <w:rPr>
-                          <w:rFonts w:ascii="Consolas" w:hAnsi="Consolas" w:cs="Consolas"/>
-                          <w:color w:val="000000"/>
-                          <w:sz w:val="24"/>
-                          <w:szCs w:val="19"/>
-                        </w:rPr>
-                        <w:t>(</w:t>
-                      </w:r>
-                      <w:proofErr w:type="gramEnd"/>
                       <w:r>
                         <w:rPr>
                           <w:rFonts w:ascii="Consolas" w:hAnsi="Consolas" w:cs="Consolas"/>
@@ -2577,7 +2097,21 @@
           <w:b/>
           <w:bCs/>
         </w:rPr>
-        <w:t>The colour value contains 256 unique value.</w:t>
+        <w:t>The colour value contains 256</w:t>
+      </w:r>
+      <w:r>
+        <w:rPr>
+          <w:b/>
+          <w:bCs/>
+        </w:rPr>
+        <w:t xml:space="preserve"> * 4 or 256^4</w:t>
+      </w:r>
+      <w:r>
+        <w:rPr>
+          <w:b/>
+          <w:bCs/>
+        </w:rPr>
+        <w:t xml:space="preserve"> unique value.</w:t>
       </w:r>
     </w:p>
     <w:p>
@@ -3096,71 +2630,21 @@
           <w:b/>
           <w:bCs/>
         </w:rPr>
-        <w:t xml:space="preserve">public </w:t>
+        <w:t>public uint colour = 0;</w:t>
       </w:r>
-      <w:proofErr w:type="spellStart"/>
+    </w:p>
+    <w:p>
+      <w:pPr>
+        <w:pStyle w:val="ListParagraph"/>
+        <w:spacing w:before="0" w:after="0"/>
+        <w:ind w:left="360"/>
+      </w:pPr>
       <w:r>
         <w:rPr>
           <w:b/>
           <w:bCs/>
         </w:rPr>
-        <w:t>uint</w:t>
-      </w:r>
-      <w:proofErr w:type="spellEnd"/>
-      <w:r>
-        <w:rPr>
-          <w:b/>
-          <w:bCs/>
-        </w:rPr>
-        <w:t xml:space="preserve"> colour = </w:t>
-      </w:r>
-      <w:proofErr w:type="gramStart"/>
-      <w:r>
-        <w:rPr>
-          <w:b/>
-          <w:bCs/>
-        </w:rPr>
-        <w:t>0;</w:t>
-      </w:r>
-      <w:proofErr w:type="gramEnd"/>
-    </w:p>
-    <w:p>
-      <w:pPr>
-        <w:pStyle w:val="ListParagraph"/>
-        <w:spacing w:before="0" w:after="0"/>
-        <w:ind w:left="360"/>
-      </w:pPr>
-      <w:r>
-        <w:rPr>
-          <w:b/>
-          <w:bCs/>
-        </w:rPr>
-        <w:t>colour = colour | (</w:t>
-      </w:r>
-      <w:proofErr w:type="spellStart"/>
-      <w:r>
-        <w:rPr>
-          <w:b/>
-          <w:bCs/>
-        </w:rPr>
-        <w:t>uint</w:t>
-      </w:r>
-      <w:proofErr w:type="spellEnd"/>
-      <w:proofErr w:type="gramStart"/>
-      <w:r>
-        <w:rPr>
-          <w:b/>
-          <w:bCs/>
-        </w:rPr>
-        <w:t>)(</w:t>
-      </w:r>
-      <w:proofErr w:type="gramEnd"/>
-      <w:r>
-        <w:rPr>
-          <w:b/>
-          <w:bCs/>
-        </w:rPr>
-        <w:t>red &gt;&gt; 8);</w:t>
+        <w:t>colour = colour | (uint)(red &gt;&gt; 8);</w:t>
       </w:r>
       <w:r>
         <w:br/>
@@ -3442,15 +2926,7 @@
         <w:spacing w:before="0" w:after="0"/>
       </w:pPr>
       <w:r>
-        <w:t xml:space="preserve">After you have created your Colour class and implemented all the functions listed in the class definition above, add at </w:t>
-      </w:r>
-      <w:proofErr w:type="spellStart"/>
-      <w:r>
-        <w:t>lease</w:t>
-      </w:r>
-      <w:proofErr w:type="spellEnd"/>
-      <w:r>
-        <w:t xml:space="preserve"> 1 new unit test to the unit test program using your answers in this exercise to verify your code.</w:t>
+        <w:t>After you have created your Colour class and implemented all the functions listed in the class definition above, add at lease 1 new unit test to the unit test program using your answers in this exercise to verify your code.</w:t>
       </w:r>
     </w:p>
     <w:p>
@@ -9008,10 +8484,6 @@
 </file>
 
 <file path=customXml/item1.xml><?xml version="1.0" encoding="utf-8"?>
-<b:Sources xmlns:b="http://schemas.openxmlformats.org/officeDocument/2006/bibliography" xmlns="http://schemas.openxmlformats.org/officeDocument/2006/bibliography" SelectedStyle="\APASixthEditionOfficeOnline.xsl" StyleName="APA" Version="6"/>
-</file>
-
-<file path=customXml/item2.xml><?xml version="1.0" encoding="utf-8"?>
 <ct:contentTypeSchema xmlns:ct="http://schemas.microsoft.com/office/2006/metadata/contentType" xmlns:ma="http://schemas.microsoft.com/office/2006/metadata/properties/metaAttributes" ct:_="" ma:_="" ma:contentTypeName="Document" ma:contentTypeID="0x01010016F4542A8E7DD640B3BC4F081D67BD17" ma:contentTypeVersion="12" ma:contentTypeDescription="Create a new document." ma:contentTypeScope="" ma:versionID="27c2dbada59f2179a6cad865b3b91926">
   <xsd:schema xmlns:xsd="http://www.w3.org/2001/XMLSchema" xmlns:xs="http://www.w3.org/2001/XMLSchema" xmlns:p="http://schemas.microsoft.com/office/2006/metadata/properties" xmlns:ns2="6ac566f0-206d-4bc5-bcec-ce830458d3f1" xmlns:ns3="4ba0a89f-8d28-45b8-8c8a-cf56563c9d8a" targetNamespace="http://schemas.microsoft.com/office/2006/metadata/properties" ma:root="true" ma:fieldsID="bbbd863d49b046c436f58500a7a6c075" ns2:_="" ns3:_="">
     <xsd:import namespace="6ac566f0-206d-4bc5-bcec-ce830458d3f1"/>
@@ -9208,7 +8680,17 @@
 </ct:contentTypeSchema>
 </file>
 
+<file path=customXml/item2.xml><?xml version="1.0" encoding="utf-8"?>
+<b:Sources xmlns:b="http://schemas.openxmlformats.org/officeDocument/2006/bibliography" xmlns="http://schemas.openxmlformats.org/officeDocument/2006/bibliography" SelectedStyle="\APASixthEditionOfficeOnline.xsl" StyleName="APA" Version="6"/>
+</file>
+
 <file path=customXml/item3.xml><?xml version="1.0" encoding="utf-8"?>
+<p:properties xmlns:p="http://schemas.microsoft.com/office/2006/metadata/properties" xmlns:xsi="http://www.w3.org/2001/XMLSchema-instance" xmlns:pc="http://schemas.microsoft.com/office/infopath/2007/PartnerControls">
+  <documentManagement/>
+</p:properties>
+</file>
+
+<file path=customXml/item4.xml><?xml version="1.0" encoding="utf-8"?>
 <?mso-contentType ?>
 <FormTemplates xmlns="http://schemas.microsoft.com/sharepoint/v3/contenttype/forms">
   <Display>DocumentLibraryForm</Display>
@@ -9217,21 +8699,7 @@
 </FormTemplates>
 </file>
 
-<file path=customXml/item4.xml><?xml version="1.0" encoding="utf-8"?>
-<p:properties xmlns:p="http://schemas.microsoft.com/office/2006/metadata/properties" xmlns:xsi="http://www.w3.org/2001/XMLSchema-instance" xmlns:pc="http://schemas.microsoft.com/office/infopath/2007/PartnerControls">
-  <documentManagement/>
-</p:properties>
-</file>
-
 <file path=customXml/itemProps1.xml><?xml version="1.0" encoding="utf-8"?>
-<ds:datastoreItem xmlns:ds="http://schemas.openxmlformats.org/officeDocument/2006/customXml" ds:itemID="{6681D87F-28C1-4F41-830B-DEAFE4834DF6}">
-  <ds:schemaRefs>
-    <ds:schemaRef ds:uri="http://schemas.openxmlformats.org/officeDocument/2006/bibliography"/>
-  </ds:schemaRefs>
-</ds:datastoreItem>
-</file>
-
-<file path=customXml/itemProps2.xml><?xml version="1.0" encoding="utf-8"?>
 <ds:datastoreItem xmlns:ds="http://schemas.openxmlformats.org/officeDocument/2006/customXml" ds:itemID="{9FE6D96D-AC80-4F4F-A678-5E7FBC38079F}">
   <ds:schemaRefs>
     <ds:schemaRef ds:uri="http://schemas.microsoft.com/office/2006/metadata/contentType"/>
@@ -9250,19 +8718,27 @@
 </ds:datastoreItem>
 </file>
 
-<file path=customXml/itemProps3.xml><?xml version="1.0" encoding="utf-8"?>
-<ds:datastoreItem xmlns:ds="http://schemas.openxmlformats.org/officeDocument/2006/customXml" ds:itemID="{AF690011-DE0B-4F69-ABFB-690552A9337D}">
+<file path=customXml/itemProps2.xml><?xml version="1.0" encoding="utf-8"?>
+<ds:datastoreItem xmlns:ds="http://schemas.openxmlformats.org/officeDocument/2006/customXml" ds:itemID="{6681D87F-28C1-4F41-830B-DEAFE4834DF6}">
   <ds:schemaRefs>
-    <ds:schemaRef ds:uri="http://schemas.microsoft.com/sharepoint/v3/contenttype/forms"/>
+    <ds:schemaRef ds:uri="http://schemas.openxmlformats.org/officeDocument/2006/bibliography"/>
   </ds:schemaRefs>
 </ds:datastoreItem>
 </file>
 
-<file path=customXml/itemProps4.xml><?xml version="1.0" encoding="utf-8"?>
+<file path=customXml/itemProps3.xml><?xml version="1.0" encoding="utf-8"?>
 <ds:datastoreItem xmlns:ds="http://schemas.openxmlformats.org/officeDocument/2006/customXml" ds:itemID="{35A48CE1-F8EF-4B81-B6B6-5BD9516503DE}">
   <ds:schemaRefs>
     <ds:schemaRef ds:uri="http://schemas.microsoft.com/office/2006/metadata/properties"/>
     <ds:schemaRef ds:uri="http://schemas.microsoft.com/office/infopath/2007/PartnerControls"/>
   </ds:schemaRefs>
 </ds:datastoreItem>
+</file>
+
+<file path=customXml/itemProps4.xml><?xml version="1.0" encoding="utf-8"?>
+<ds:datastoreItem xmlns:ds="http://schemas.openxmlformats.org/officeDocument/2006/customXml" ds:itemID="{AF690011-DE0B-4F69-ABFB-690552A9337D}">
+  <ds:schemaRefs>
+    <ds:schemaRef ds:uri="http://schemas.microsoft.com/sharepoint/v3/contenttype/forms"/>
+  </ds:schemaRefs>
+</ds:datastoreItem>
 </file>
</xml_diff>

<commit_message>
doing Question 8 which involved putting a function into the Unit Test to verify if the answer from the number Conversion is correct
</commit_message>
<xml_diff>
--- a/ICT50215 CUA51015 Maths for Games Brief - Number Conversion Exercises.docx
+++ b/ICT50215 CUA51015 Maths for Games Brief - Number Conversion Exercises.docx
@@ -2931,6 +2931,31 @@
     </w:p>
     <w:p>
       <w:pPr>
+        <w:pStyle w:val="ListParagraph"/>
+        <w:spacing w:before="0" w:after="0"/>
+        <w:ind w:left="360"/>
+        <w:rPr>
+          <w:b/>
+          <w:bCs/>
+        </w:rPr>
+      </w:pPr>
+      <w:r>
+        <w:rPr>
+          <w:b/>
+          <w:bCs/>
+        </w:rPr>
+        <w:t>Unit Tes</w:t>
+      </w:r>
+      <w:r>
+        <w:rPr>
+          <w:b/>
+          <w:bCs/>
+        </w:rPr>
+        <w:t>t Line 558-566</w:t>
+      </w:r>
+    </w:p>
+    <w:p>
+      <w:pPr>
         <w:spacing w:before="0" w:after="0" w:line="276" w:lineRule="auto"/>
       </w:pPr>
     </w:p>
@@ -2952,7 +2977,6 @@
         <w:rPr>
           <w:b/>
         </w:rPr>
-        <w:lastRenderedPageBreak/>
         <w:t>NOTE: submit your answers to these exercises with your assessment</w:t>
       </w:r>
       <w:r>
@@ -8484,6 +8508,10 @@
 </file>
 
 <file path=customXml/item1.xml><?xml version="1.0" encoding="utf-8"?>
+<b:Sources xmlns:b="http://schemas.openxmlformats.org/officeDocument/2006/bibliography" xmlns="http://schemas.openxmlformats.org/officeDocument/2006/bibliography" SelectedStyle="\APASixthEditionOfficeOnline.xsl" StyleName="APA" Version="6"/>
+</file>
+
+<file path=customXml/item2.xml><?xml version="1.0" encoding="utf-8"?>
 <ct:contentTypeSchema xmlns:ct="http://schemas.microsoft.com/office/2006/metadata/contentType" xmlns:ma="http://schemas.microsoft.com/office/2006/metadata/properties/metaAttributes" ct:_="" ma:_="" ma:contentTypeName="Document" ma:contentTypeID="0x01010016F4542A8E7DD640B3BC4F081D67BD17" ma:contentTypeVersion="12" ma:contentTypeDescription="Create a new document." ma:contentTypeScope="" ma:versionID="27c2dbada59f2179a6cad865b3b91926">
   <xsd:schema xmlns:xsd="http://www.w3.org/2001/XMLSchema" xmlns:xs="http://www.w3.org/2001/XMLSchema" xmlns:p="http://schemas.microsoft.com/office/2006/metadata/properties" xmlns:ns2="6ac566f0-206d-4bc5-bcec-ce830458d3f1" xmlns:ns3="4ba0a89f-8d28-45b8-8c8a-cf56563c9d8a" targetNamespace="http://schemas.microsoft.com/office/2006/metadata/properties" ma:root="true" ma:fieldsID="bbbd863d49b046c436f58500a7a6c075" ns2:_="" ns3:_="">
     <xsd:import namespace="6ac566f0-206d-4bc5-bcec-ce830458d3f1"/>
@@ -8680,17 +8708,7 @@
 </ct:contentTypeSchema>
 </file>
 
-<file path=customXml/item2.xml><?xml version="1.0" encoding="utf-8"?>
-<b:Sources xmlns:b="http://schemas.openxmlformats.org/officeDocument/2006/bibliography" xmlns="http://schemas.openxmlformats.org/officeDocument/2006/bibliography" SelectedStyle="\APASixthEditionOfficeOnline.xsl" StyleName="APA" Version="6"/>
-</file>
-
 <file path=customXml/item3.xml><?xml version="1.0" encoding="utf-8"?>
-<p:properties xmlns:p="http://schemas.microsoft.com/office/2006/metadata/properties" xmlns:xsi="http://www.w3.org/2001/XMLSchema-instance" xmlns:pc="http://schemas.microsoft.com/office/infopath/2007/PartnerControls">
-  <documentManagement/>
-</p:properties>
-</file>
-
-<file path=customXml/item4.xml><?xml version="1.0" encoding="utf-8"?>
 <?mso-contentType ?>
 <FormTemplates xmlns="http://schemas.microsoft.com/sharepoint/v3/contenttype/forms">
   <Display>DocumentLibraryForm</Display>
@@ -8699,7 +8717,21 @@
 </FormTemplates>
 </file>
 
+<file path=customXml/item4.xml><?xml version="1.0" encoding="utf-8"?>
+<p:properties xmlns:p="http://schemas.microsoft.com/office/2006/metadata/properties" xmlns:xsi="http://www.w3.org/2001/XMLSchema-instance" xmlns:pc="http://schemas.microsoft.com/office/infopath/2007/PartnerControls">
+  <documentManagement/>
+</p:properties>
+</file>
+
 <file path=customXml/itemProps1.xml><?xml version="1.0" encoding="utf-8"?>
+<ds:datastoreItem xmlns:ds="http://schemas.openxmlformats.org/officeDocument/2006/customXml" ds:itemID="{6681D87F-28C1-4F41-830B-DEAFE4834DF6}">
+  <ds:schemaRefs>
+    <ds:schemaRef ds:uri="http://schemas.openxmlformats.org/officeDocument/2006/bibliography"/>
+  </ds:schemaRefs>
+</ds:datastoreItem>
+</file>
+
+<file path=customXml/itemProps2.xml><?xml version="1.0" encoding="utf-8"?>
 <ds:datastoreItem xmlns:ds="http://schemas.openxmlformats.org/officeDocument/2006/customXml" ds:itemID="{9FE6D96D-AC80-4F4F-A678-5E7FBC38079F}">
   <ds:schemaRefs>
     <ds:schemaRef ds:uri="http://schemas.microsoft.com/office/2006/metadata/contentType"/>
@@ -8718,27 +8750,19 @@
 </ds:datastoreItem>
 </file>
 
-<file path=customXml/itemProps2.xml><?xml version="1.0" encoding="utf-8"?>
-<ds:datastoreItem xmlns:ds="http://schemas.openxmlformats.org/officeDocument/2006/customXml" ds:itemID="{6681D87F-28C1-4F41-830B-DEAFE4834DF6}">
+<file path=customXml/itemProps3.xml><?xml version="1.0" encoding="utf-8"?>
+<ds:datastoreItem xmlns:ds="http://schemas.openxmlformats.org/officeDocument/2006/customXml" ds:itemID="{AF690011-DE0B-4F69-ABFB-690552A9337D}">
   <ds:schemaRefs>
-    <ds:schemaRef ds:uri="http://schemas.openxmlformats.org/officeDocument/2006/bibliography"/>
+    <ds:schemaRef ds:uri="http://schemas.microsoft.com/sharepoint/v3/contenttype/forms"/>
   </ds:schemaRefs>
 </ds:datastoreItem>
 </file>
 
-<file path=customXml/itemProps3.xml><?xml version="1.0" encoding="utf-8"?>
+<file path=customXml/itemProps4.xml><?xml version="1.0" encoding="utf-8"?>
 <ds:datastoreItem xmlns:ds="http://schemas.openxmlformats.org/officeDocument/2006/customXml" ds:itemID="{35A48CE1-F8EF-4B81-B6B6-5BD9516503DE}">
   <ds:schemaRefs>
     <ds:schemaRef ds:uri="http://schemas.microsoft.com/office/2006/metadata/properties"/>
     <ds:schemaRef ds:uri="http://schemas.microsoft.com/office/infopath/2007/PartnerControls"/>
   </ds:schemaRefs>
 </ds:datastoreItem>
-</file>
-
-<file path=customXml/itemProps4.xml><?xml version="1.0" encoding="utf-8"?>
-<ds:datastoreItem xmlns:ds="http://schemas.openxmlformats.org/officeDocument/2006/customXml" ds:itemID="{AF690011-DE0B-4F69-ABFB-690552A9337D}">
-  <ds:schemaRefs>
-    <ds:schemaRef ds:uri="http://schemas.microsoft.com/sharepoint/v3/contenttype/forms"/>
-  </ds:schemaRefs>
-</ds:datastoreItem>
 </file>
</xml_diff>

<commit_message>
Work on it more to see if right
</commit_message>
<xml_diff>
--- a/ICT50215 CUA51015 Maths for Games Brief - Number Conversion Exercises.docx
+++ b/ICT50215 CUA51015 Maths for Games Brief - Number Conversion Exercises.docx
@@ -22,7 +22,15 @@
         <w:spacing w:before="0" w:after="0"/>
       </w:pPr>
       <w:r>
-        <w:t>Along with the Vector and Matrix classes, your math library will contain a class that encapsulates an RGBA (red, green, blue, alpha) colour, stored as a 4 byte integer where each colour component is stored in a single byte.</w:t>
+        <w:t xml:space="preserve">Along with the Vector and Matrix classes, your math library will contain a class that encapsulates an RGBA (red, green, blue, alpha) colour, stored as a </w:t>
+      </w:r>
+      <w:proofErr w:type="gramStart"/>
+      <w:r>
+        <w:t>4 byte</w:t>
+      </w:r>
+      <w:proofErr w:type="gramEnd"/>
+      <w:r>
+        <w:t xml:space="preserve"> integer where each colour component is stored in a single byte.</w:t>
       </w:r>
     </w:p>
     <w:p>
@@ -210,8 +218,19 @@
                                 <w:sz w:val="24"/>
                                 <w:szCs w:val="19"/>
                               </w:rPr>
-                              <w:t xml:space="preserve"> UInt32 colour;</w:t>
-                            </w:r>
+                              <w:t xml:space="preserve"> UInt32 </w:t>
+                            </w:r>
+                            <w:proofErr w:type="gramStart"/>
+                            <w:r>
+                              <w:rPr>
+                                <w:rFonts w:ascii="Consolas" w:hAnsi="Consolas" w:cs="Consolas"/>
+                                <w:color w:val="000000"/>
+                                <w:sz w:val="24"/>
+                                <w:szCs w:val="19"/>
+                              </w:rPr>
+                              <w:t>colour;</w:t>
+                            </w:r>
+                            <w:proofErr w:type="gramEnd"/>
                           </w:p>
                           <w:p>
                             <w:pPr>
@@ -267,6 +286,7 @@
                               </w:rPr>
                               <w:t xml:space="preserve"> </w:t>
                             </w:r>
+                            <w:proofErr w:type="gramStart"/>
                             <w:r>
                               <w:rPr>
                                 <w:rFonts w:ascii="Consolas" w:hAnsi="Consolas" w:cs="Consolas"/>
@@ -283,7 +303,17 @@
                                 <w:sz w:val="24"/>
                                 <w:szCs w:val="19"/>
                               </w:rPr>
-                              <w:t>() {}</w:t>
+                              <w:t>(</w:t>
+                            </w:r>
+                            <w:proofErr w:type="gramEnd"/>
+                            <w:r>
+                              <w:rPr>
+                                <w:rFonts w:ascii="Consolas" w:hAnsi="Consolas" w:cs="Consolas"/>
+                                <w:color w:val="000000"/>
+                                <w:sz w:val="24"/>
+                                <w:szCs w:val="19"/>
+                              </w:rPr>
+                              <w:t>) {}</w:t>
                             </w:r>
                           </w:p>
                           <w:p>
@@ -340,6 +370,7 @@
                               </w:rPr>
                               <w:t xml:space="preserve"> </w:t>
                             </w:r>
+                            <w:proofErr w:type="gramStart"/>
                             <w:r>
                               <w:rPr>
                                 <w:rFonts w:ascii="Consolas" w:hAnsi="Consolas" w:cs="Consolas"/>
@@ -358,6 +389,7 @@
                               </w:rPr>
                               <w:t>(</w:t>
                             </w:r>
+                            <w:proofErr w:type="gramEnd"/>
                             <w:r>
                               <w:rPr>
                                 <w:rFonts w:ascii="Consolas" w:hAnsi="Consolas" w:cs="Consolas"/>
@@ -501,7 +533,38 @@
                                 <w:sz w:val="24"/>
                                 <w:szCs w:val="19"/>
                               </w:rPr>
-                              <w:t xml:space="preserve"> GetRed() {}</w:t>
+                              <w:t xml:space="preserve"> </w:t>
+                            </w:r>
+                            <w:proofErr w:type="spellStart"/>
+                            <w:proofErr w:type="gramStart"/>
+                            <w:r>
+                              <w:rPr>
+                                <w:rFonts w:ascii="Consolas" w:hAnsi="Consolas" w:cs="Consolas"/>
+                                <w:color w:val="000000"/>
+                                <w:sz w:val="24"/>
+                                <w:szCs w:val="19"/>
+                              </w:rPr>
+                              <w:t>GetRed</w:t>
+                            </w:r>
+                            <w:proofErr w:type="spellEnd"/>
+                            <w:r>
+                              <w:rPr>
+                                <w:rFonts w:ascii="Consolas" w:hAnsi="Consolas" w:cs="Consolas"/>
+                                <w:color w:val="000000"/>
+                                <w:sz w:val="24"/>
+                                <w:szCs w:val="19"/>
+                              </w:rPr>
+                              <w:t>(</w:t>
+                            </w:r>
+                            <w:proofErr w:type="gramEnd"/>
+                            <w:r>
+                              <w:rPr>
+                                <w:rFonts w:ascii="Consolas" w:hAnsi="Consolas" w:cs="Consolas"/>
+                                <w:color w:val="000000"/>
+                                <w:sz w:val="24"/>
+                                <w:szCs w:val="19"/>
+                              </w:rPr>
+                              <w:t>) {}</w:t>
                             </w:r>
                           </w:p>
                           <w:p>
@@ -560,8 +623,30 @@
                                 <w:sz w:val="24"/>
                                 <w:szCs w:val="19"/>
                               </w:rPr>
-                              <w:t xml:space="preserve"> SetRed(</w:t>
-                            </w:r>
+                              <w:t xml:space="preserve"> </w:t>
+                            </w:r>
+                            <w:proofErr w:type="spellStart"/>
+                            <w:proofErr w:type="gramStart"/>
+                            <w:r>
+                              <w:rPr>
+                                <w:rFonts w:ascii="Consolas" w:hAnsi="Consolas" w:cs="Consolas"/>
+                                <w:color w:val="000000"/>
+                                <w:sz w:val="24"/>
+                                <w:szCs w:val="19"/>
+                              </w:rPr>
+                              <w:t>SetRed</w:t>
+                            </w:r>
+                            <w:proofErr w:type="spellEnd"/>
+                            <w:r>
+                              <w:rPr>
+                                <w:rFonts w:ascii="Consolas" w:hAnsi="Consolas" w:cs="Consolas"/>
+                                <w:color w:val="000000"/>
+                                <w:sz w:val="24"/>
+                                <w:szCs w:val="19"/>
+                              </w:rPr>
+                              <w:t>(</w:t>
+                            </w:r>
+                            <w:proofErr w:type="gramEnd"/>
                             <w:r>
                               <w:rPr>
                                 <w:rFonts w:ascii="Consolas" w:hAnsi="Consolas" w:cs="Consolas"/>
@@ -651,7 +736,38 @@
                                 <w:sz w:val="24"/>
                                 <w:szCs w:val="19"/>
                               </w:rPr>
-                              <w:t xml:space="preserve"> GetGreen() {}</w:t>
+                              <w:t xml:space="preserve"> </w:t>
+                            </w:r>
+                            <w:proofErr w:type="spellStart"/>
+                            <w:proofErr w:type="gramStart"/>
+                            <w:r>
+                              <w:rPr>
+                                <w:rFonts w:ascii="Consolas" w:hAnsi="Consolas" w:cs="Consolas"/>
+                                <w:color w:val="000000"/>
+                                <w:sz w:val="24"/>
+                                <w:szCs w:val="19"/>
+                              </w:rPr>
+                              <w:t>GetGreen</w:t>
+                            </w:r>
+                            <w:proofErr w:type="spellEnd"/>
+                            <w:r>
+                              <w:rPr>
+                                <w:rFonts w:ascii="Consolas" w:hAnsi="Consolas" w:cs="Consolas"/>
+                                <w:color w:val="000000"/>
+                                <w:sz w:val="24"/>
+                                <w:szCs w:val="19"/>
+                              </w:rPr>
+                              <w:t>(</w:t>
+                            </w:r>
+                            <w:proofErr w:type="gramEnd"/>
+                            <w:r>
+                              <w:rPr>
+                                <w:rFonts w:ascii="Consolas" w:hAnsi="Consolas" w:cs="Consolas"/>
+                                <w:color w:val="000000"/>
+                                <w:sz w:val="24"/>
+                                <w:szCs w:val="19"/>
+                              </w:rPr>
+                              <w:t>) {}</w:t>
                             </w:r>
                           </w:p>
                           <w:p>
@@ -710,8 +826,30 @@
                                 <w:sz w:val="24"/>
                                 <w:szCs w:val="19"/>
                               </w:rPr>
-                              <w:t xml:space="preserve"> SetGreen(</w:t>
-                            </w:r>
+                              <w:t xml:space="preserve"> </w:t>
+                            </w:r>
+                            <w:proofErr w:type="spellStart"/>
+                            <w:proofErr w:type="gramStart"/>
+                            <w:r>
+                              <w:rPr>
+                                <w:rFonts w:ascii="Consolas" w:hAnsi="Consolas" w:cs="Consolas"/>
+                                <w:color w:val="000000"/>
+                                <w:sz w:val="24"/>
+                                <w:szCs w:val="19"/>
+                              </w:rPr>
+                              <w:t>SetGreen</w:t>
+                            </w:r>
+                            <w:proofErr w:type="spellEnd"/>
+                            <w:r>
+                              <w:rPr>
+                                <w:rFonts w:ascii="Consolas" w:hAnsi="Consolas" w:cs="Consolas"/>
+                                <w:color w:val="000000"/>
+                                <w:sz w:val="24"/>
+                                <w:szCs w:val="19"/>
+                              </w:rPr>
+                              <w:t>(</w:t>
+                            </w:r>
+                            <w:proofErr w:type="gramEnd"/>
                             <w:r>
                               <w:rPr>
                                 <w:rFonts w:ascii="Consolas" w:hAnsi="Consolas" w:cs="Consolas"/>
@@ -801,7 +939,38 @@
                                 <w:sz w:val="24"/>
                                 <w:szCs w:val="19"/>
                               </w:rPr>
-                              <w:t xml:space="preserve"> GetBlue() {}</w:t>
+                              <w:t xml:space="preserve"> </w:t>
+                            </w:r>
+                            <w:proofErr w:type="spellStart"/>
+                            <w:proofErr w:type="gramStart"/>
+                            <w:r>
+                              <w:rPr>
+                                <w:rFonts w:ascii="Consolas" w:hAnsi="Consolas" w:cs="Consolas"/>
+                                <w:color w:val="000000"/>
+                                <w:sz w:val="24"/>
+                                <w:szCs w:val="19"/>
+                              </w:rPr>
+                              <w:t>GetBlue</w:t>
+                            </w:r>
+                            <w:proofErr w:type="spellEnd"/>
+                            <w:r>
+                              <w:rPr>
+                                <w:rFonts w:ascii="Consolas" w:hAnsi="Consolas" w:cs="Consolas"/>
+                                <w:color w:val="000000"/>
+                                <w:sz w:val="24"/>
+                                <w:szCs w:val="19"/>
+                              </w:rPr>
+                              <w:t>(</w:t>
+                            </w:r>
+                            <w:proofErr w:type="gramEnd"/>
+                            <w:r>
+                              <w:rPr>
+                                <w:rFonts w:ascii="Consolas" w:hAnsi="Consolas" w:cs="Consolas"/>
+                                <w:color w:val="000000"/>
+                                <w:sz w:val="24"/>
+                                <w:szCs w:val="19"/>
+                              </w:rPr>
+                              <w:t>) {}</w:t>
                             </w:r>
                           </w:p>
                           <w:p>
@@ -860,8 +1029,30 @@
                                 <w:sz w:val="24"/>
                                 <w:szCs w:val="19"/>
                               </w:rPr>
-                              <w:t xml:space="preserve"> SetBlue(</w:t>
-                            </w:r>
+                              <w:t xml:space="preserve"> </w:t>
+                            </w:r>
+                            <w:proofErr w:type="spellStart"/>
+                            <w:proofErr w:type="gramStart"/>
+                            <w:r>
+                              <w:rPr>
+                                <w:rFonts w:ascii="Consolas" w:hAnsi="Consolas" w:cs="Consolas"/>
+                                <w:color w:val="000000"/>
+                                <w:sz w:val="24"/>
+                                <w:szCs w:val="19"/>
+                              </w:rPr>
+                              <w:t>SetBlue</w:t>
+                            </w:r>
+                            <w:proofErr w:type="spellEnd"/>
+                            <w:r>
+                              <w:rPr>
+                                <w:rFonts w:ascii="Consolas" w:hAnsi="Consolas" w:cs="Consolas"/>
+                                <w:color w:val="000000"/>
+                                <w:sz w:val="24"/>
+                                <w:szCs w:val="19"/>
+                              </w:rPr>
+                              <w:t>(</w:t>
+                            </w:r>
+                            <w:proofErr w:type="gramEnd"/>
                             <w:r>
                               <w:rPr>
                                 <w:rFonts w:ascii="Consolas" w:hAnsi="Consolas" w:cs="Consolas"/>
@@ -951,7 +1142,38 @@
                                 <w:sz w:val="24"/>
                                 <w:szCs w:val="19"/>
                               </w:rPr>
-                              <w:t xml:space="preserve"> GetAlpha(){}</w:t>
+                              <w:t xml:space="preserve"> </w:t>
+                            </w:r>
+                            <w:proofErr w:type="spellStart"/>
+                            <w:proofErr w:type="gramStart"/>
+                            <w:r>
+                              <w:rPr>
+                                <w:rFonts w:ascii="Consolas" w:hAnsi="Consolas" w:cs="Consolas"/>
+                                <w:color w:val="000000"/>
+                                <w:sz w:val="24"/>
+                                <w:szCs w:val="19"/>
+                              </w:rPr>
+                              <w:t>GetAlpha</w:t>
+                            </w:r>
+                            <w:proofErr w:type="spellEnd"/>
+                            <w:r>
+                              <w:rPr>
+                                <w:rFonts w:ascii="Consolas" w:hAnsi="Consolas" w:cs="Consolas"/>
+                                <w:color w:val="000000"/>
+                                <w:sz w:val="24"/>
+                                <w:szCs w:val="19"/>
+                              </w:rPr>
+                              <w:t>(</w:t>
+                            </w:r>
+                            <w:proofErr w:type="gramEnd"/>
+                            <w:r>
+                              <w:rPr>
+                                <w:rFonts w:ascii="Consolas" w:hAnsi="Consolas" w:cs="Consolas"/>
+                                <w:color w:val="000000"/>
+                                <w:sz w:val="24"/>
+                                <w:szCs w:val="19"/>
+                              </w:rPr>
+                              <w:t>){}</w:t>
                             </w:r>
                           </w:p>
                           <w:p>
@@ -1010,8 +1232,30 @@
                                 <w:sz w:val="24"/>
                                 <w:szCs w:val="19"/>
                               </w:rPr>
-                              <w:t xml:space="preserve"> SetAlpha(</w:t>
-                            </w:r>
+                              <w:t xml:space="preserve"> </w:t>
+                            </w:r>
+                            <w:proofErr w:type="spellStart"/>
+                            <w:proofErr w:type="gramStart"/>
+                            <w:r>
+                              <w:rPr>
+                                <w:rFonts w:ascii="Consolas" w:hAnsi="Consolas" w:cs="Consolas"/>
+                                <w:color w:val="000000"/>
+                                <w:sz w:val="24"/>
+                                <w:szCs w:val="19"/>
+                              </w:rPr>
+                              <w:t>SetAlpha</w:t>
+                            </w:r>
+                            <w:proofErr w:type="spellEnd"/>
+                            <w:r>
+                              <w:rPr>
+                                <w:rFonts w:ascii="Consolas" w:hAnsi="Consolas" w:cs="Consolas"/>
+                                <w:color w:val="000000"/>
+                                <w:sz w:val="24"/>
+                                <w:szCs w:val="19"/>
+                              </w:rPr>
+                              <w:t>(</w:t>
+                            </w:r>
+                            <w:proofErr w:type="gramEnd"/>
                             <w:r>
                               <w:rPr>
                                 <w:rFonts w:ascii="Consolas" w:hAnsi="Consolas" w:cs="Consolas"/>
@@ -1189,8 +1433,19 @@
                           <w:sz w:val="24"/>
                           <w:szCs w:val="19"/>
                         </w:rPr>
-                        <w:t xml:space="preserve"> UInt32 colour;</w:t>
-                      </w:r>
+                        <w:t xml:space="preserve"> UInt32 </w:t>
+                      </w:r>
+                      <w:proofErr w:type="gramStart"/>
+                      <w:r>
+                        <w:rPr>
+                          <w:rFonts w:ascii="Consolas" w:hAnsi="Consolas" w:cs="Consolas"/>
+                          <w:color w:val="000000"/>
+                          <w:sz w:val="24"/>
+                          <w:szCs w:val="19"/>
+                        </w:rPr>
+                        <w:t>colour;</w:t>
+                      </w:r>
+                      <w:proofErr w:type="gramEnd"/>
                     </w:p>
                     <w:p>
                       <w:pPr>
@@ -1246,6 +1501,7 @@
                         </w:rPr>
                         <w:t xml:space="preserve"> </w:t>
                       </w:r>
+                      <w:proofErr w:type="gramStart"/>
                       <w:r>
                         <w:rPr>
                           <w:rFonts w:ascii="Consolas" w:hAnsi="Consolas" w:cs="Consolas"/>
@@ -1262,7 +1518,17 @@
                           <w:sz w:val="24"/>
                           <w:szCs w:val="19"/>
                         </w:rPr>
-                        <w:t>() {}</w:t>
+                        <w:t>(</w:t>
+                      </w:r>
+                      <w:proofErr w:type="gramEnd"/>
+                      <w:r>
+                        <w:rPr>
+                          <w:rFonts w:ascii="Consolas" w:hAnsi="Consolas" w:cs="Consolas"/>
+                          <w:color w:val="000000"/>
+                          <w:sz w:val="24"/>
+                          <w:szCs w:val="19"/>
+                        </w:rPr>
+                        <w:t>) {}</w:t>
                       </w:r>
                     </w:p>
                     <w:p>
@@ -1319,6 +1585,7 @@
                         </w:rPr>
                         <w:t xml:space="preserve"> </w:t>
                       </w:r>
+                      <w:proofErr w:type="gramStart"/>
                       <w:r>
                         <w:rPr>
                           <w:rFonts w:ascii="Consolas" w:hAnsi="Consolas" w:cs="Consolas"/>
@@ -1337,6 +1604,7 @@
                         </w:rPr>
                         <w:t>(</w:t>
                       </w:r>
+                      <w:proofErr w:type="gramEnd"/>
                       <w:r>
                         <w:rPr>
                           <w:rFonts w:ascii="Consolas" w:hAnsi="Consolas" w:cs="Consolas"/>
@@ -1480,7 +1748,38 @@
                           <w:sz w:val="24"/>
                           <w:szCs w:val="19"/>
                         </w:rPr>
-                        <w:t xml:space="preserve"> GetRed() {}</w:t>
+                        <w:t xml:space="preserve"> </w:t>
+                      </w:r>
+                      <w:proofErr w:type="spellStart"/>
+                      <w:proofErr w:type="gramStart"/>
+                      <w:r>
+                        <w:rPr>
+                          <w:rFonts w:ascii="Consolas" w:hAnsi="Consolas" w:cs="Consolas"/>
+                          <w:color w:val="000000"/>
+                          <w:sz w:val="24"/>
+                          <w:szCs w:val="19"/>
+                        </w:rPr>
+                        <w:t>GetRed</w:t>
+                      </w:r>
+                      <w:proofErr w:type="spellEnd"/>
+                      <w:r>
+                        <w:rPr>
+                          <w:rFonts w:ascii="Consolas" w:hAnsi="Consolas" w:cs="Consolas"/>
+                          <w:color w:val="000000"/>
+                          <w:sz w:val="24"/>
+                          <w:szCs w:val="19"/>
+                        </w:rPr>
+                        <w:t>(</w:t>
+                      </w:r>
+                      <w:proofErr w:type="gramEnd"/>
+                      <w:r>
+                        <w:rPr>
+                          <w:rFonts w:ascii="Consolas" w:hAnsi="Consolas" w:cs="Consolas"/>
+                          <w:color w:val="000000"/>
+                          <w:sz w:val="24"/>
+                          <w:szCs w:val="19"/>
+                        </w:rPr>
+                        <w:t>) {}</w:t>
                       </w:r>
                     </w:p>
                     <w:p>
@@ -1539,8 +1838,30 @@
                           <w:sz w:val="24"/>
                           <w:szCs w:val="19"/>
                         </w:rPr>
-                        <w:t xml:space="preserve"> SetRed(</w:t>
-                      </w:r>
+                        <w:t xml:space="preserve"> </w:t>
+                      </w:r>
+                      <w:proofErr w:type="spellStart"/>
+                      <w:proofErr w:type="gramStart"/>
+                      <w:r>
+                        <w:rPr>
+                          <w:rFonts w:ascii="Consolas" w:hAnsi="Consolas" w:cs="Consolas"/>
+                          <w:color w:val="000000"/>
+                          <w:sz w:val="24"/>
+                          <w:szCs w:val="19"/>
+                        </w:rPr>
+                        <w:t>SetRed</w:t>
+                      </w:r>
+                      <w:proofErr w:type="spellEnd"/>
+                      <w:r>
+                        <w:rPr>
+                          <w:rFonts w:ascii="Consolas" w:hAnsi="Consolas" w:cs="Consolas"/>
+                          <w:color w:val="000000"/>
+                          <w:sz w:val="24"/>
+                          <w:szCs w:val="19"/>
+                        </w:rPr>
+                        <w:t>(</w:t>
+                      </w:r>
+                      <w:proofErr w:type="gramEnd"/>
                       <w:r>
                         <w:rPr>
                           <w:rFonts w:ascii="Consolas" w:hAnsi="Consolas" w:cs="Consolas"/>
@@ -1630,7 +1951,38 @@
                           <w:sz w:val="24"/>
                           <w:szCs w:val="19"/>
                         </w:rPr>
-                        <w:t xml:space="preserve"> GetGreen() {}</w:t>
+                        <w:t xml:space="preserve"> </w:t>
+                      </w:r>
+                      <w:proofErr w:type="spellStart"/>
+                      <w:proofErr w:type="gramStart"/>
+                      <w:r>
+                        <w:rPr>
+                          <w:rFonts w:ascii="Consolas" w:hAnsi="Consolas" w:cs="Consolas"/>
+                          <w:color w:val="000000"/>
+                          <w:sz w:val="24"/>
+                          <w:szCs w:val="19"/>
+                        </w:rPr>
+                        <w:t>GetGreen</w:t>
+                      </w:r>
+                      <w:proofErr w:type="spellEnd"/>
+                      <w:r>
+                        <w:rPr>
+                          <w:rFonts w:ascii="Consolas" w:hAnsi="Consolas" w:cs="Consolas"/>
+                          <w:color w:val="000000"/>
+                          <w:sz w:val="24"/>
+                          <w:szCs w:val="19"/>
+                        </w:rPr>
+                        <w:t>(</w:t>
+                      </w:r>
+                      <w:proofErr w:type="gramEnd"/>
+                      <w:r>
+                        <w:rPr>
+                          <w:rFonts w:ascii="Consolas" w:hAnsi="Consolas" w:cs="Consolas"/>
+                          <w:color w:val="000000"/>
+                          <w:sz w:val="24"/>
+                          <w:szCs w:val="19"/>
+                        </w:rPr>
+                        <w:t>) {}</w:t>
                       </w:r>
                     </w:p>
                     <w:p>
@@ -1689,8 +2041,30 @@
                           <w:sz w:val="24"/>
                           <w:szCs w:val="19"/>
                         </w:rPr>
-                        <w:t xml:space="preserve"> SetGreen(</w:t>
-                      </w:r>
+                        <w:t xml:space="preserve"> </w:t>
+                      </w:r>
+                      <w:proofErr w:type="spellStart"/>
+                      <w:proofErr w:type="gramStart"/>
+                      <w:r>
+                        <w:rPr>
+                          <w:rFonts w:ascii="Consolas" w:hAnsi="Consolas" w:cs="Consolas"/>
+                          <w:color w:val="000000"/>
+                          <w:sz w:val="24"/>
+                          <w:szCs w:val="19"/>
+                        </w:rPr>
+                        <w:t>SetGreen</w:t>
+                      </w:r>
+                      <w:proofErr w:type="spellEnd"/>
+                      <w:r>
+                        <w:rPr>
+                          <w:rFonts w:ascii="Consolas" w:hAnsi="Consolas" w:cs="Consolas"/>
+                          <w:color w:val="000000"/>
+                          <w:sz w:val="24"/>
+                          <w:szCs w:val="19"/>
+                        </w:rPr>
+                        <w:t>(</w:t>
+                      </w:r>
+                      <w:proofErr w:type="gramEnd"/>
                       <w:r>
                         <w:rPr>
                           <w:rFonts w:ascii="Consolas" w:hAnsi="Consolas" w:cs="Consolas"/>
@@ -1780,7 +2154,38 @@
                           <w:sz w:val="24"/>
                           <w:szCs w:val="19"/>
                         </w:rPr>
-                        <w:t xml:space="preserve"> GetBlue() {}</w:t>
+                        <w:t xml:space="preserve"> </w:t>
+                      </w:r>
+                      <w:proofErr w:type="spellStart"/>
+                      <w:proofErr w:type="gramStart"/>
+                      <w:r>
+                        <w:rPr>
+                          <w:rFonts w:ascii="Consolas" w:hAnsi="Consolas" w:cs="Consolas"/>
+                          <w:color w:val="000000"/>
+                          <w:sz w:val="24"/>
+                          <w:szCs w:val="19"/>
+                        </w:rPr>
+                        <w:t>GetBlue</w:t>
+                      </w:r>
+                      <w:proofErr w:type="spellEnd"/>
+                      <w:r>
+                        <w:rPr>
+                          <w:rFonts w:ascii="Consolas" w:hAnsi="Consolas" w:cs="Consolas"/>
+                          <w:color w:val="000000"/>
+                          <w:sz w:val="24"/>
+                          <w:szCs w:val="19"/>
+                        </w:rPr>
+                        <w:t>(</w:t>
+                      </w:r>
+                      <w:proofErr w:type="gramEnd"/>
+                      <w:r>
+                        <w:rPr>
+                          <w:rFonts w:ascii="Consolas" w:hAnsi="Consolas" w:cs="Consolas"/>
+                          <w:color w:val="000000"/>
+                          <w:sz w:val="24"/>
+                          <w:szCs w:val="19"/>
+                        </w:rPr>
+                        <w:t>) {}</w:t>
                       </w:r>
                     </w:p>
                     <w:p>
@@ -1839,8 +2244,30 @@
                           <w:sz w:val="24"/>
                           <w:szCs w:val="19"/>
                         </w:rPr>
-                        <w:t xml:space="preserve"> SetBlue(</w:t>
-                      </w:r>
+                        <w:t xml:space="preserve"> </w:t>
+                      </w:r>
+                      <w:proofErr w:type="spellStart"/>
+                      <w:proofErr w:type="gramStart"/>
+                      <w:r>
+                        <w:rPr>
+                          <w:rFonts w:ascii="Consolas" w:hAnsi="Consolas" w:cs="Consolas"/>
+                          <w:color w:val="000000"/>
+                          <w:sz w:val="24"/>
+                          <w:szCs w:val="19"/>
+                        </w:rPr>
+                        <w:t>SetBlue</w:t>
+                      </w:r>
+                      <w:proofErr w:type="spellEnd"/>
+                      <w:r>
+                        <w:rPr>
+                          <w:rFonts w:ascii="Consolas" w:hAnsi="Consolas" w:cs="Consolas"/>
+                          <w:color w:val="000000"/>
+                          <w:sz w:val="24"/>
+                          <w:szCs w:val="19"/>
+                        </w:rPr>
+                        <w:t>(</w:t>
+                      </w:r>
+                      <w:proofErr w:type="gramEnd"/>
                       <w:r>
                         <w:rPr>
                           <w:rFonts w:ascii="Consolas" w:hAnsi="Consolas" w:cs="Consolas"/>
@@ -1930,7 +2357,38 @@
                           <w:sz w:val="24"/>
                           <w:szCs w:val="19"/>
                         </w:rPr>
-                        <w:t xml:space="preserve"> GetAlpha(){}</w:t>
+                        <w:t xml:space="preserve"> </w:t>
+                      </w:r>
+                      <w:proofErr w:type="spellStart"/>
+                      <w:proofErr w:type="gramStart"/>
+                      <w:r>
+                        <w:rPr>
+                          <w:rFonts w:ascii="Consolas" w:hAnsi="Consolas" w:cs="Consolas"/>
+                          <w:color w:val="000000"/>
+                          <w:sz w:val="24"/>
+                          <w:szCs w:val="19"/>
+                        </w:rPr>
+                        <w:t>GetAlpha</w:t>
+                      </w:r>
+                      <w:proofErr w:type="spellEnd"/>
+                      <w:r>
+                        <w:rPr>
+                          <w:rFonts w:ascii="Consolas" w:hAnsi="Consolas" w:cs="Consolas"/>
+                          <w:color w:val="000000"/>
+                          <w:sz w:val="24"/>
+                          <w:szCs w:val="19"/>
+                        </w:rPr>
+                        <w:t>(</w:t>
+                      </w:r>
+                      <w:proofErr w:type="gramEnd"/>
+                      <w:r>
+                        <w:rPr>
+                          <w:rFonts w:ascii="Consolas" w:hAnsi="Consolas" w:cs="Consolas"/>
+                          <w:color w:val="000000"/>
+                          <w:sz w:val="24"/>
+                          <w:szCs w:val="19"/>
+                        </w:rPr>
+                        <w:t>){}</w:t>
                       </w:r>
                     </w:p>
                     <w:p>
@@ -1989,8 +2447,30 @@
                           <w:sz w:val="24"/>
                           <w:szCs w:val="19"/>
                         </w:rPr>
-                        <w:t xml:space="preserve"> SetAlpha(</w:t>
-                      </w:r>
+                        <w:t xml:space="preserve"> </w:t>
+                      </w:r>
+                      <w:proofErr w:type="spellStart"/>
+                      <w:proofErr w:type="gramStart"/>
+                      <w:r>
+                        <w:rPr>
+                          <w:rFonts w:ascii="Consolas" w:hAnsi="Consolas" w:cs="Consolas"/>
+                          <w:color w:val="000000"/>
+                          <w:sz w:val="24"/>
+                          <w:szCs w:val="19"/>
+                        </w:rPr>
+                        <w:t>SetAlpha</w:t>
+                      </w:r>
+                      <w:proofErr w:type="spellEnd"/>
+                      <w:r>
+                        <w:rPr>
+                          <w:rFonts w:ascii="Consolas" w:hAnsi="Consolas" w:cs="Consolas"/>
+                          <w:color w:val="000000"/>
+                          <w:sz w:val="24"/>
+                          <w:szCs w:val="19"/>
+                        </w:rPr>
+                        <w:t>(</w:t>
+                      </w:r>
+                      <w:proofErr w:type="gramEnd"/>
                       <w:r>
                         <w:rPr>
                           <w:rFonts w:ascii="Consolas" w:hAnsi="Consolas" w:cs="Consolas"/>
@@ -2619,18 +3099,30 @@
       <w:r>
         <w:t>Write the bit shifting operation (in C#) that will move all bits from the ‘R’ position in the colour variable to the ‘G’ position.</w:t>
       </w:r>
-      <w:r>
-        <w:br/>
-      </w:r>
-      <w:r>
-        <w:br/>
-      </w:r>
+    </w:p>
+    <w:p>
+      <w:pPr>
+        <w:pStyle w:val="ListParagraph"/>
+        <w:spacing w:before="0" w:after="0"/>
+        <w:ind w:left="360"/>
+      </w:pPr>
+    </w:p>
+    <w:p>
+      <w:pPr>
+        <w:pStyle w:val="ListParagraph"/>
+        <w:spacing w:before="0" w:after="0"/>
+        <w:ind w:left="360"/>
+        <w:rPr>
+          <w:b/>
+          <w:bCs/>
+        </w:rPr>
+      </w:pPr>
       <w:r>
         <w:rPr>
           <w:b/>
           <w:bCs/>
         </w:rPr>
-        <w:t>public uint colour = 0;</w:t>
+        <w:t>colour = colour &amp; 0x00FFFFFF;</w:t>
       </w:r>
     </w:p>
     <w:p>
@@ -2644,7 +3136,23 @@
           <w:b/>
           <w:bCs/>
         </w:rPr>
-        <w:t>colour = colour | (uint)(red &gt;&gt; 8);</w:t>
+        <w:t>colour = colour | (uint</w:t>
+      </w:r>
+      <w:proofErr w:type="gramStart"/>
+      <w:r>
+        <w:rPr>
+          <w:b/>
+          <w:bCs/>
+        </w:rPr>
+        <w:t>)(</w:t>
+      </w:r>
+      <w:proofErr w:type="gramEnd"/>
+      <w:r>
+        <w:rPr>
+          <w:b/>
+          <w:bCs/>
+        </w:rPr>
+        <w:t>red &gt;&gt; 8);</w:t>
       </w:r>
       <w:r>
         <w:br/>
@@ -2926,7 +3434,15 @@
         <w:spacing w:before="0" w:after="0"/>
       </w:pPr>
       <w:r>
-        <w:t>After you have created your Colour class and implemented all the functions listed in the class definition above, add at lease 1 new unit test to the unit test program using your answers in this exercise to verify your code.</w:t>
+        <w:t xml:space="preserve">After you have created your Colour class and implemented all the functions listed in the class definition above, add at </w:t>
+      </w:r>
+      <w:proofErr w:type="spellStart"/>
+      <w:r>
+        <w:t>lease</w:t>
+      </w:r>
+      <w:proofErr w:type="spellEnd"/>
+      <w:r>
+        <w:t xml:space="preserve"> 1 new unit test to the unit test program using your answers in this exercise to verify your code.</w:t>
       </w:r>
     </w:p>
     <w:p>
@@ -8508,10 +9024,6 @@
 </file>
 
 <file path=customXml/item1.xml><?xml version="1.0" encoding="utf-8"?>
-<b:Sources xmlns:b="http://schemas.openxmlformats.org/officeDocument/2006/bibliography" xmlns="http://schemas.openxmlformats.org/officeDocument/2006/bibliography" SelectedStyle="\APASixthEditionOfficeOnline.xsl" StyleName="APA" Version="6"/>
-</file>
-
-<file path=customXml/item2.xml><?xml version="1.0" encoding="utf-8"?>
 <ct:contentTypeSchema xmlns:ct="http://schemas.microsoft.com/office/2006/metadata/contentType" xmlns:ma="http://schemas.microsoft.com/office/2006/metadata/properties/metaAttributes" ct:_="" ma:_="" ma:contentTypeName="Document" ma:contentTypeID="0x01010016F4542A8E7DD640B3BC4F081D67BD17" ma:contentTypeVersion="12" ma:contentTypeDescription="Create a new document." ma:contentTypeScope="" ma:versionID="27c2dbada59f2179a6cad865b3b91926">
   <xsd:schema xmlns:xsd="http://www.w3.org/2001/XMLSchema" xmlns:xs="http://www.w3.org/2001/XMLSchema" xmlns:p="http://schemas.microsoft.com/office/2006/metadata/properties" xmlns:ns2="6ac566f0-206d-4bc5-bcec-ce830458d3f1" xmlns:ns3="4ba0a89f-8d28-45b8-8c8a-cf56563c9d8a" targetNamespace="http://schemas.microsoft.com/office/2006/metadata/properties" ma:root="true" ma:fieldsID="bbbd863d49b046c436f58500a7a6c075" ns2:_="" ns3:_="">
     <xsd:import namespace="6ac566f0-206d-4bc5-bcec-ce830458d3f1"/>
@@ -8708,7 +9220,17 @@
 </ct:contentTypeSchema>
 </file>
 
+<file path=customXml/item2.xml><?xml version="1.0" encoding="utf-8"?>
+<b:Sources xmlns:b="http://schemas.openxmlformats.org/officeDocument/2006/bibliography" xmlns="http://schemas.openxmlformats.org/officeDocument/2006/bibliography" SelectedStyle="\APASixthEditionOfficeOnline.xsl" StyleName="APA" Version="6"/>
+</file>
+
 <file path=customXml/item3.xml><?xml version="1.0" encoding="utf-8"?>
+<p:properties xmlns:p="http://schemas.microsoft.com/office/2006/metadata/properties" xmlns:xsi="http://www.w3.org/2001/XMLSchema-instance" xmlns:pc="http://schemas.microsoft.com/office/infopath/2007/PartnerControls">
+  <documentManagement/>
+</p:properties>
+</file>
+
+<file path=customXml/item4.xml><?xml version="1.0" encoding="utf-8"?>
 <?mso-contentType ?>
 <FormTemplates xmlns="http://schemas.microsoft.com/sharepoint/v3/contenttype/forms">
   <Display>DocumentLibraryForm</Display>
@@ -8717,21 +9239,7 @@
 </FormTemplates>
 </file>
 
-<file path=customXml/item4.xml><?xml version="1.0" encoding="utf-8"?>
-<p:properties xmlns:p="http://schemas.microsoft.com/office/2006/metadata/properties" xmlns:xsi="http://www.w3.org/2001/XMLSchema-instance" xmlns:pc="http://schemas.microsoft.com/office/infopath/2007/PartnerControls">
-  <documentManagement/>
-</p:properties>
-</file>
-
 <file path=customXml/itemProps1.xml><?xml version="1.0" encoding="utf-8"?>
-<ds:datastoreItem xmlns:ds="http://schemas.openxmlformats.org/officeDocument/2006/customXml" ds:itemID="{6681D87F-28C1-4F41-830B-DEAFE4834DF6}">
-  <ds:schemaRefs>
-    <ds:schemaRef ds:uri="http://schemas.openxmlformats.org/officeDocument/2006/bibliography"/>
-  </ds:schemaRefs>
-</ds:datastoreItem>
-</file>
-
-<file path=customXml/itemProps2.xml><?xml version="1.0" encoding="utf-8"?>
 <ds:datastoreItem xmlns:ds="http://schemas.openxmlformats.org/officeDocument/2006/customXml" ds:itemID="{9FE6D96D-AC80-4F4F-A678-5E7FBC38079F}">
   <ds:schemaRefs>
     <ds:schemaRef ds:uri="http://schemas.microsoft.com/office/2006/metadata/contentType"/>
@@ -8750,19 +9258,27 @@
 </ds:datastoreItem>
 </file>
 
-<file path=customXml/itemProps3.xml><?xml version="1.0" encoding="utf-8"?>
-<ds:datastoreItem xmlns:ds="http://schemas.openxmlformats.org/officeDocument/2006/customXml" ds:itemID="{AF690011-DE0B-4F69-ABFB-690552A9337D}">
+<file path=customXml/itemProps2.xml><?xml version="1.0" encoding="utf-8"?>
+<ds:datastoreItem xmlns:ds="http://schemas.openxmlformats.org/officeDocument/2006/customXml" ds:itemID="{6681D87F-28C1-4F41-830B-DEAFE4834DF6}">
   <ds:schemaRefs>
-    <ds:schemaRef ds:uri="http://schemas.microsoft.com/sharepoint/v3/contenttype/forms"/>
+    <ds:schemaRef ds:uri="http://schemas.openxmlformats.org/officeDocument/2006/bibliography"/>
   </ds:schemaRefs>
 </ds:datastoreItem>
 </file>
 
-<file path=customXml/itemProps4.xml><?xml version="1.0" encoding="utf-8"?>
+<file path=customXml/itemProps3.xml><?xml version="1.0" encoding="utf-8"?>
 <ds:datastoreItem xmlns:ds="http://schemas.openxmlformats.org/officeDocument/2006/customXml" ds:itemID="{35A48CE1-F8EF-4B81-B6B6-5BD9516503DE}">
   <ds:schemaRefs>
     <ds:schemaRef ds:uri="http://schemas.microsoft.com/office/2006/metadata/properties"/>
     <ds:schemaRef ds:uri="http://schemas.microsoft.com/office/infopath/2007/PartnerControls"/>
   </ds:schemaRefs>
 </ds:datastoreItem>
+</file>
+
+<file path=customXml/itemProps4.xml><?xml version="1.0" encoding="utf-8"?>
+<ds:datastoreItem xmlns:ds="http://schemas.openxmlformats.org/officeDocument/2006/customXml" ds:itemID="{AF690011-DE0B-4F69-ABFB-690552A9337D}">
+  <ds:schemaRefs>
+    <ds:schemaRef ds:uri="http://schemas.microsoft.com/sharepoint/v3/contenttype/forms"/>
+  </ds:schemaRefs>
+</ds:datastoreItem>
 </file>
</xml_diff>